<commit_message>
Fuzzy C Means skeleton
</commit_message>
<xml_diff>
--- a/Studium MW/Computational_Intelligence/Mitschriften.docx
+++ b/Studium MW/Computational_Intelligence/Mitschriften.docx
@@ -2617,28 +2617,7 @@
         <w:rPr>
           <w:rFonts w:eastAsiaTheme="minorEastAsia"/>
         </w:rPr>
-        <w:t xml:space="preserve"> mit </w:t>
-      </w:r>
-      <w:proofErr w:type="spellStart"/>
-      <w:r>
-        <w:rPr>
-          <w:rFonts w:eastAsiaTheme="minorEastAsia"/>
-        </w:rPr>
-        <w:t>random</w:t>
-      </w:r>
-      <w:proofErr w:type="spellEnd"/>
-      <w:r>
-        <w:rPr>
-          <w:rFonts w:eastAsiaTheme="minorEastAsia"/>
-        </w:rPr>
-        <w:t>(</w:t>
-      </w:r>
-      <w:proofErr w:type="spellStart"/>
-      <w:r>
-        <w:rPr>
-          <w:rFonts w:eastAsiaTheme="minorEastAsia"/>
-        </w:rPr>
-        <w:t>x</w:t>
+        <w:t xml:space="preserve"> mit random(x</w:t>
       </w:r>
       <w:r>
         <w:rPr>
@@ -2647,7 +2626,6 @@
         </w:rPr>
         <w:t>P</w:t>
       </w:r>
-      <w:proofErr w:type="spellEnd"/>
       <w:r>
         <w:rPr>
           <w:rFonts w:eastAsiaTheme="minorEastAsia"/>
@@ -3115,12 +3093,7 @@
         </w:numPr>
       </w:pPr>
       <w:r>
-        <w:t>Am Ende entstehen Datenblöcke, deren räumlicher Zusammenhang (R</w:t>
-      </w:r>
-      <w:bookmarkStart w:id="0" w:name="_GoBack"/>
-      <w:bookmarkEnd w:id="0"/>
-      <w:r>
-        <w:t>eihenfolge der Eingabe der Inputs) absichtlich ignoriert wird</w:t>
+        <w:t>Am Ende entstehen Datenblöcke, deren räumlicher Zusammenhang (Reihenfolge der Eingabe der Inputs) absichtlich ignoriert wird</w:t>
       </w:r>
     </w:p>
     <w:p>
@@ -3181,6 +3154,2717 @@
       <w:proofErr w:type="spellEnd"/>
       <w:r>
         <w:t xml:space="preserve"> viele Daten</w:t>
+      </w:r>
+    </w:p>
+    <w:p>
+      <w:r>
+        <w:br w:type="page"/>
+      </w:r>
+    </w:p>
+    <w:p>
+      <w:pPr>
+        <w:pStyle w:val="berschrift1"/>
+      </w:pPr>
+      <w:r>
+        <w:lastRenderedPageBreak/>
+        <w:t>c-</w:t>
+      </w:r>
+      <w:proofErr w:type="spellStart"/>
+      <w:r>
+        <w:t>Means</w:t>
+      </w:r>
+      <w:proofErr w:type="spellEnd"/>
+    </w:p>
+    <w:p>
+      <w:r>
+        <w:t>//</w:t>
+      </w:r>
+      <w:proofErr w:type="spellStart"/>
+      <w:r>
+        <w:t>aufzeichnungen</w:t>
+      </w:r>
+      <w:proofErr w:type="spellEnd"/>
+      <w:r>
+        <w:t xml:space="preserve"> fehlen </w:t>
+      </w:r>
+      <w:proofErr w:type="spellStart"/>
+      <w:r>
+        <w:t>xD</w:t>
+      </w:r>
+      <w:proofErr w:type="spellEnd"/>
+    </w:p>
+    <w:p>
+      <w:pPr>
+        <w:pStyle w:val="berschrift2"/>
+      </w:pPr>
+      <w:proofErr w:type="spellStart"/>
+      <w:r>
+        <w:t>Neural</w:t>
+      </w:r>
+      <w:proofErr w:type="spellEnd"/>
+      <w:r>
+        <w:t xml:space="preserve"> Gas</w:t>
+      </w:r>
+    </w:p>
+    <w:p>
+      <w:pPr>
+        <w:rPr>
+          <w:rFonts w:eastAsiaTheme="minorEastAsia"/>
+        </w:rPr>
+      </w:pPr>
+      <w:proofErr w:type="spellStart"/>
+      <w:r>
+        <w:t>Neural</w:t>
+      </w:r>
+      <w:proofErr w:type="spellEnd"/>
+      <w:r>
+        <w:t xml:space="preserve"> Gas: Verbessertes k-</w:t>
+      </w:r>
+      <w:proofErr w:type="spellStart"/>
+      <w:r>
+        <w:t>Means</w:t>
+      </w:r>
+      <w:proofErr w:type="spellEnd"/>
+      <w:r>
+        <w:t xml:space="preserve"> mit „Abkühlfaktor“ </w:t>
+      </w:r>
+      <w:r>
+        <w:rPr>
+          <w:rFonts w:cstheme="minorHAnsi"/>
+        </w:rPr>
+        <w:t>λ</w:t>
+      </w:r>
+      <w:r>
+        <w:br/>
+        <w:t>Gegeben ist eine Datendichte P(v). Erwünscht wäre also eine Dichte der Prototypen äquivalent zur Datendichte</w:t>
+      </w:r>
+      <w:r>
+        <w:rPr>
+          <w:rFonts w:cstheme="minorHAnsi"/>
+          <w:vertAlign w:val="superscript"/>
+        </w:rPr>
+        <w:t>α</w:t>
+      </w:r>
+      <w:r>
+        <w:t xml:space="preserve"> (Viele Prototypen im Bereich vieler Datenpunkte, </w:t>
+      </w:r>
+      <w:r>
+        <w:rPr>
+          <w:rFonts w:cstheme="minorHAnsi"/>
+        </w:rPr>
+        <w:t>α</w:t>
+      </w:r>
+      <w:r>
+        <w:t>=1 wäre das Informationsoptimum)</w:t>
+      </w:r>
+      <w:r>
+        <w:br/>
+        <w:t xml:space="preserve">Theorem: </w:t>
+      </w:r>
+      <w:proofErr w:type="spellStart"/>
+      <w:r>
+        <w:t>d</w:t>
+      </w:r>
+      <w:r>
+        <w:rPr>
+          <w:vertAlign w:val="subscript"/>
+        </w:rPr>
+        <w:t>eff</w:t>
+      </w:r>
+      <w:proofErr w:type="spellEnd"/>
+      <w:r>
+        <w:t xml:space="preserve"> sei </w:t>
+      </w:r>
+      <w:r>
+        <w:t xml:space="preserve">die </w:t>
+      </w:r>
+      <w:r>
+        <w:t xml:space="preserve">effektive Dimension der Daten. Für 0 &lt; </w:t>
+      </w:r>
+      <w:r>
+        <w:rPr>
+          <w:rFonts w:cstheme="minorHAnsi"/>
+        </w:rPr>
+        <w:t>λ</w:t>
+      </w:r>
+      <w:r>
+        <w:t xml:space="preserve"> &lt;&lt; Anzahl der Prototypen im NG, gilt nach dem Training: </w:t>
+      </w:r>
+      <m:oMath>
+        <m:r>
+          <w:rPr>
+            <w:rFonts w:ascii="Cambria Math" w:hAnsi="Cambria Math"/>
+          </w:rPr>
+          <m:t>α=</m:t>
+        </m:r>
+        <m:f>
+          <m:fPr>
+            <m:ctrlPr>
+              <w:rPr>
+                <w:rFonts w:ascii="Cambria Math" w:hAnsi="Cambria Math"/>
+                <w:i/>
+              </w:rPr>
+            </m:ctrlPr>
+          </m:fPr>
+          <m:num>
+            <m:sSub>
+              <m:sSubPr>
+                <m:ctrlPr>
+                  <w:rPr>
+                    <w:rFonts w:ascii="Cambria Math" w:hAnsi="Cambria Math"/>
+                    <w:i/>
+                  </w:rPr>
+                </m:ctrlPr>
+              </m:sSubPr>
+              <m:e>
+                <m:r>
+                  <w:rPr>
+                    <w:rFonts w:ascii="Cambria Math" w:hAnsi="Cambria Math"/>
+                  </w:rPr>
+                  <m:t>d</m:t>
+                </m:r>
+              </m:e>
+              <m:sub>
+                <m:r>
+                  <w:rPr>
+                    <w:rFonts w:ascii="Cambria Math" w:hAnsi="Cambria Math"/>
+                  </w:rPr>
+                  <m:t>eff</m:t>
+                </m:r>
+              </m:sub>
+            </m:sSub>
+          </m:num>
+          <m:den>
+            <m:sSub>
+              <m:sSubPr>
+                <m:ctrlPr>
+                  <w:rPr>
+                    <w:rFonts w:ascii="Cambria Math" w:hAnsi="Cambria Math"/>
+                    <w:i/>
+                  </w:rPr>
+                </m:ctrlPr>
+              </m:sSubPr>
+              <m:e>
+                <m:r>
+                  <w:rPr>
+                    <w:rFonts w:ascii="Cambria Math" w:hAnsi="Cambria Math"/>
+                  </w:rPr>
+                  <m:t>d</m:t>
+                </m:r>
+              </m:e>
+              <m:sub>
+                <m:r>
+                  <w:rPr>
+                    <w:rFonts w:ascii="Cambria Math" w:hAnsi="Cambria Math"/>
+                  </w:rPr>
+                  <m:t>eff</m:t>
+                </m:r>
+              </m:sub>
+            </m:sSub>
+            <m:r>
+              <w:rPr>
+                <w:rFonts w:ascii="Cambria Math" w:hAnsi="Cambria Math"/>
+              </w:rPr>
+              <m:t>+2</m:t>
+            </m:r>
+          </m:den>
+        </m:f>
+      </m:oMath>
+      <w:r>
+        <w:rPr>
+          <w:rFonts w:eastAsiaTheme="minorEastAsia"/>
+        </w:rPr>
+        <w:t>. Demzufolge werden hochdimensionale Daten optimaler dargestellt als niederdimensionale.</w:t>
+      </w:r>
+    </w:p>
+    <w:p>
+      <w:pPr>
+        <w:rPr>
+          <w:rFonts w:eastAsiaTheme="minorEastAsia"/>
+        </w:rPr>
+      </w:pPr>
+      <w:r>
+        <w:rPr>
+          <w:rFonts w:eastAsiaTheme="minorEastAsia"/>
+        </w:rPr>
+        <w:t xml:space="preserve">T. </w:t>
+      </w:r>
+      <w:proofErr w:type="spellStart"/>
+      <w:r>
+        <w:rPr>
+          <w:rFonts w:eastAsiaTheme="minorEastAsia"/>
+        </w:rPr>
+        <w:t>Kohone</w:t>
+      </w:r>
+      <w:proofErr w:type="spellEnd"/>
+    </w:p>
+    <w:p>
+      <w:pPr>
+        <w:rPr>
+          <w:rFonts w:eastAsiaTheme="minorEastAsia"/>
+        </w:rPr>
+      </w:pPr>
+      <w:proofErr w:type="spellStart"/>
+      <w:r>
+        <w:rPr>
+          <w:rFonts w:eastAsiaTheme="minorEastAsia"/>
+        </w:rPr>
+        <w:t>Cortical</w:t>
+      </w:r>
+      <w:proofErr w:type="spellEnd"/>
+      <w:r>
+        <w:rPr>
+          <w:rFonts w:eastAsiaTheme="minorEastAsia"/>
+        </w:rPr>
+        <w:t xml:space="preserve"> Area – 2D</w:t>
+      </w:r>
+      <w:r>
+        <w:rPr>
+          <w:rFonts w:eastAsiaTheme="minorEastAsia"/>
+        </w:rPr>
+        <w:br/>
+        <w:t xml:space="preserve">2d-grid </w:t>
+      </w:r>
+      <w:proofErr w:type="spellStart"/>
+      <w:r>
+        <w:rPr>
+          <w:rFonts w:eastAsiaTheme="minorEastAsia"/>
+        </w:rPr>
+        <w:t>of</w:t>
+      </w:r>
+      <w:proofErr w:type="spellEnd"/>
+      <w:r>
+        <w:rPr>
+          <w:rFonts w:eastAsiaTheme="minorEastAsia"/>
+        </w:rPr>
+        <w:t xml:space="preserve"> Neurons r = (r</w:t>
+      </w:r>
+      <w:r>
+        <w:rPr>
+          <w:rFonts w:eastAsiaTheme="minorEastAsia"/>
+          <w:vertAlign w:val="subscript"/>
+        </w:rPr>
+        <w:t>1</w:t>
+      </w:r>
+      <w:r>
+        <w:rPr>
+          <w:rFonts w:eastAsiaTheme="minorEastAsia"/>
+        </w:rPr>
+        <w:t>, r</w:t>
+      </w:r>
+      <w:r>
+        <w:rPr>
+          <w:rFonts w:eastAsiaTheme="minorEastAsia"/>
+          <w:vertAlign w:val="subscript"/>
+        </w:rPr>
+        <w:t>2</w:t>
+      </w:r>
+      <w:r>
+        <w:rPr>
+          <w:rFonts w:eastAsiaTheme="minorEastAsia"/>
+        </w:rPr>
+        <w:t>)</w:t>
+      </w:r>
+      <w:r>
+        <w:rPr>
+          <w:rFonts w:eastAsiaTheme="minorEastAsia"/>
+        </w:rPr>
+        <w:br/>
+        <w:t xml:space="preserve">Jedes Neuron ist eine Pyramidenzelle: </w:t>
+      </w:r>
+      <w:proofErr w:type="spellStart"/>
+      <w:r>
+        <w:rPr>
+          <w:rFonts w:eastAsiaTheme="minorEastAsia"/>
+        </w:rPr>
+        <w:t>O</w:t>
+      </w:r>
+      <w:r>
+        <w:rPr>
+          <w:rFonts w:eastAsiaTheme="minorEastAsia"/>
+          <w:vertAlign w:val="subscript"/>
+        </w:rPr>
+        <w:t>r</w:t>
+      </w:r>
+      <w:proofErr w:type="spellEnd"/>
+      <w:r>
+        <w:rPr>
+          <w:rFonts w:eastAsiaTheme="minorEastAsia"/>
+        </w:rPr>
+        <w:t>=</w:t>
+      </w:r>
+      <w:proofErr w:type="spellStart"/>
+      <w:r>
+        <w:rPr>
+          <w:rFonts w:eastAsiaTheme="minorEastAsia"/>
+        </w:rPr>
+        <w:t>w</w:t>
+      </w:r>
+      <w:r>
+        <w:rPr>
+          <w:rFonts w:eastAsiaTheme="minorEastAsia"/>
+          <w:vertAlign w:val="subscript"/>
+        </w:rPr>
+        <w:t>r</w:t>
+      </w:r>
+      <w:proofErr w:type="spellEnd"/>
+      <w:r>
+        <w:rPr>
+          <w:rFonts w:eastAsiaTheme="minorEastAsia"/>
+        </w:rPr>
+        <w:t>*v (Erregung = Gewichtsvektor mal Reiz)</w:t>
+      </w:r>
+      <w:r>
+        <w:rPr>
+          <w:rFonts w:eastAsiaTheme="minorEastAsia"/>
+        </w:rPr>
+        <w:br/>
+        <w:t xml:space="preserve">Maximale Erregung: </w:t>
+      </w:r>
+      <w:proofErr w:type="spellStart"/>
+      <w:r>
+        <w:rPr>
+          <w:rFonts w:eastAsiaTheme="minorEastAsia"/>
+        </w:rPr>
+        <w:t>max</w:t>
+      </w:r>
+      <w:proofErr w:type="spellEnd"/>
+      <w:r>
+        <w:rPr>
+          <w:rFonts w:eastAsiaTheme="minorEastAsia"/>
+        </w:rPr>
+        <w:t>(</w:t>
+      </w:r>
+      <w:proofErr w:type="spellStart"/>
+      <w:r>
+        <w:rPr>
+          <w:rFonts w:eastAsiaTheme="minorEastAsia"/>
+        </w:rPr>
+        <w:t>O</w:t>
+      </w:r>
+      <w:r>
+        <w:rPr>
+          <w:rFonts w:eastAsiaTheme="minorEastAsia"/>
+          <w:vertAlign w:val="subscript"/>
+        </w:rPr>
+        <w:t>r</w:t>
+      </w:r>
+      <w:proofErr w:type="spellEnd"/>
+      <w:r>
+        <w:rPr>
+          <w:rFonts w:eastAsiaTheme="minorEastAsia"/>
+        </w:rPr>
+        <w:t>) = min(v-</w:t>
+      </w:r>
+      <w:proofErr w:type="spellStart"/>
+      <w:r>
+        <w:rPr>
+          <w:rFonts w:eastAsiaTheme="minorEastAsia"/>
+        </w:rPr>
+        <w:t>w</w:t>
+      </w:r>
+      <w:r>
+        <w:rPr>
+          <w:rFonts w:eastAsiaTheme="minorEastAsia"/>
+          <w:vertAlign w:val="subscript"/>
+        </w:rPr>
+        <w:t>r</w:t>
+      </w:r>
+      <w:proofErr w:type="spellEnd"/>
+      <w:r>
+        <w:rPr>
+          <w:rFonts w:eastAsiaTheme="minorEastAsia"/>
+        </w:rPr>
+        <w:t>)² über alle r Element A</w:t>
+      </w:r>
+      <w:r>
+        <w:rPr>
+          <w:rFonts w:eastAsiaTheme="minorEastAsia"/>
+        </w:rPr>
+        <w:br/>
+        <w:t>=&gt; Sieger S(v)=</w:t>
+      </w:r>
+      <w:proofErr w:type="spellStart"/>
+      <w:r>
+        <w:rPr>
+          <w:rFonts w:eastAsiaTheme="minorEastAsia"/>
+        </w:rPr>
+        <w:t>argmin</w:t>
+      </w:r>
+      <w:r>
+        <w:rPr>
+          <w:rFonts w:eastAsiaTheme="minorEastAsia"/>
+          <w:vertAlign w:val="subscript"/>
+        </w:rPr>
+        <w:t>r</w:t>
+      </w:r>
+      <w:proofErr w:type="spellEnd"/>
+      <w:r>
+        <w:rPr>
+          <w:rFonts w:eastAsiaTheme="minorEastAsia"/>
+        </w:rPr>
+        <w:t>(v-</w:t>
+      </w:r>
+      <w:proofErr w:type="spellStart"/>
+      <w:r>
+        <w:rPr>
+          <w:rFonts w:eastAsiaTheme="minorEastAsia"/>
+        </w:rPr>
+        <w:t>w</w:t>
+      </w:r>
+      <w:r>
+        <w:rPr>
+          <w:rFonts w:eastAsiaTheme="minorEastAsia"/>
+          <w:vertAlign w:val="subscript"/>
+        </w:rPr>
+        <w:t>r</w:t>
+      </w:r>
+      <w:proofErr w:type="spellEnd"/>
+      <w:r>
+        <w:rPr>
+          <w:rFonts w:eastAsiaTheme="minorEastAsia"/>
+        </w:rPr>
+        <w:t>)²</w:t>
+      </w:r>
+      <w:r>
+        <w:rPr>
+          <w:rFonts w:eastAsiaTheme="minorEastAsia"/>
+        </w:rPr>
+        <w:br/>
+        <w:t xml:space="preserve">Gebiet der maximalen Erregung kann auf dem </w:t>
+      </w:r>
+      <w:proofErr w:type="spellStart"/>
+      <w:r>
+        <w:rPr>
+          <w:rFonts w:eastAsiaTheme="minorEastAsia"/>
+        </w:rPr>
+        <w:t>grid</w:t>
+      </w:r>
+      <w:proofErr w:type="spellEnd"/>
+      <w:r>
+        <w:rPr>
+          <w:rFonts w:eastAsiaTheme="minorEastAsia"/>
+        </w:rPr>
+        <w:t xml:space="preserve"> dargestellt werden.</w:t>
+      </w:r>
+      <w:r>
+        <w:rPr>
+          <w:rFonts w:eastAsiaTheme="minorEastAsia"/>
+        </w:rPr>
+        <w:br/>
+        <w:t xml:space="preserve">Bei Erregung nach </w:t>
+      </w:r>
+      <w:proofErr w:type="spellStart"/>
+      <w:r>
+        <w:rPr>
+          <w:rFonts w:eastAsiaTheme="minorEastAsia"/>
+        </w:rPr>
+        <w:t>Hebbscher</w:t>
+      </w:r>
+      <w:proofErr w:type="spellEnd"/>
+      <w:r>
+        <w:rPr>
+          <w:rFonts w:eastAsiaTheme="minorEastAsia"/>
+        </w:rPr>
+        <w:t xml:space="preserve"> Lernregel Anpassung der Gewichte: </w:t>
+      </w:r>
+      <w:proofErr w:type="spellStart"/>
+      <w:r>
+        <w:rPr>
+          <w:rFonts w:eastAsiaTheme="minorEastAsia" w:cstheme="minorHAnsi"/>
+        </w:rPr>
+        <w:t>Δ</w:t>
+      </w:r>
+      <w:r>
+        <w:rPr>
+          <w:rFonts w:eastAsiaTheme="minorEastAsia"/>
+        </w:rPr>
+        <w:t>w</w:t>
+      </w:r>
+      <w:r>
+        <w:rPr>
+          <w:rFonts w:eastAsiaTheme="minorEastAsia"/>
+          <w:vertAlign w:val="subscript"/>
+        </w:rPr>
+        <w:t>S</w:t>
+      </w:r>
+      <w:proofErr w:type="spellEnd"/>
+      <w:r>
+        <w:rPr>
+          <w:rFonts w:eastAsiaTheme="minorEastAsia"/>
+          <w:vertAlign w:val="subscript"/>
+        </w:rPr>
+        <w:t>(v)</w:t>
+      </w:r>
+      <w:r>
+        <w:rPr>
+          <w:rFonts w:eastAsiaTheme="minorEastAsia"/>
+        </w:rPr>
+        <w:t>=</w:t>
+      </w:r>
+      <w:r>
+        <w:rPr>
+          <w:rFonts w:eastAsiaTheme="minorEastAsia" w:cstheme="minorHAnsi"/>
+        </w:rPr>
+        <w:t>ε</w:t>
+      </w:r>
+      <w:r>
+        <w:rPr>
+          <w:rFonts w:eastAsiaTheme="minorEastAsia"/>
+        </w:rPr>
+        <w:t>(v-</w:t>
+      </w:r>
+      <w:proofErr w:type="spellStart"/>
+      <w:r>
+        <w:rPr>
+          <w:rFonts w:eastAsiaTheme="minorEastAsia"/>
+        </w:rPr>
+        <w:t>w</w:t>
+      </w:r>
+      <w:r>
+        <w:rPr>
+          <w:rFonts w:eastAsiaTheme="minorEastAsia"/>
+          <w:vertAlign w:val="subscript"/>
+        </w:rPr>
+        <w:t>S</w:t>
+      </w:r>
+      <w:proofErr w:type="spellEnd"/>
+      <w:r>
+        <w:rPr>
+          <w:rFonts w:eastAsiaTheme="minorEastAsia"/>
+          <w:vertAlign w:val="subscript"/>
+        </w:rPr>
+        <w:t>(v)</w:t>
+      </w:r>
+      <w:r>
+        <w:rPr>
+          <w:rFonts w:eastAsiaTheme="minorEastAsia"/>
+        </w:rPr>
+        <w:t>)</w:t>
+      </w:r>
+      <w:r>
+        <w:rPr>
+          <w:rFonts w:eastAsiaTheme="minorEastAsia"/>
+        </w:rPr>
+        <w:br/>
+        <w:t xml:space="preserve">Es fehlt noch die Nachbarschaftskooperation: Auch benachbarte Neuronen wollen mitfeuern und sich anpassen. =&gt; </w:t>
+      </w:r>
+      <w:proofErr w:type="spellStart"/>
+      <w:r>
+        <w:rPr>
+          <w:rFonts w:eastAsiaTheme="minorEastAsia" w:cstheme="minorHAnsi"/>
+        </w:rPr>
+        <w:t>Δ</w:t>
+      </w:r>
+      <w:r>
+        <w:rPr>
+          <w:rFonts w:eastAsiaTheme="minorEastAsia"/>
+        </w:rPr>
+        <w:t>w</w:t>
+      </w:r>
+      <w:r>
+        <w:rPr>
+          <w:rFonts w:eastAsiaTheme="minorEastAsia"/>
+          <w:vertAlign w:val="subscript"/>
+        </w:rPr>
+        <w:t>r</w:t>
+      </w:r>
+      <w:proofErr w:type="spellEnd"/>
+      <w:r>
+        <w:rPr>
+          <w:rFonts w:eastAsiaTheme="minorEastAsia"/>
+        </w:rPr>
+        <w:t>=</w:t>
+      </w:r>
+      <w:r>
+        <w:rPr>
+          <w:rFonts w:eastAsiaTheme="minorEastAsia" w:cstheme="minorHAnsi"/>
+        </w:rPr>
+        <w:t xml:space="preserve">ε </w:t>
+      </w:r>
+      <w:proofErr w:type="spellStart"/>
+      <w:r>
+        <w:rPr>
+          <w:rFonts w:eastAsiaTheme="minorEastAsia"/>
+        </w:rPr>
+        <w:t>h</w:t>
+      </w:r>
+      <w:r>
+        <w:rPr>
+          <w:rFonts w:eastAsiaTheme="minorEastAsia" w:cstheme="minorHAnsi"/>
+          <w:vertAlign w:val="subscript"/>
+        </w:rPr>
+        <w:t>σ</w:t>
+      </w:r>
+      <w:proofErr w:type="spellEnd"/>
+      <w:r>
+        <w:rPr>
+          <w:rFonts w:eastAsiaTheme="minorEastAsia"/>
+        </w:rPr>
+        <w:t>(</w:t>
+      </w:r>
+      <w:proofErr w:type="spellStart"/>
+      <w:r>
+        <w:rPr>
+          <w:rFonts w:eastAsiaTheme="minorEastAsia"/>
+        </w:rPr>
+        <w:t>r</w:t>
+      </w:r>
+      <w:proofErr w:type="gramStart"/>
+      <w:r>
+        <w:rPr>
+          <w:rFonts w:eastAsiaTheme="minorEastAsia"/>
+        </w:rPr>
+        <w:t>,s</w:t>
+      </w:r>
+      <w:proofErr w:type="spellEnd"/>
+      <w:proofErr w:type="gramEnd"/>
+      <w:r>
+        <w:rPr>
+          <w:rFonts w:eastAsiaTheme="minorEastAsia"/>
+        </w:rPr>
+        <w:t>)(v-</w:t>
+      </w:r>
+      <w:proofErr w:type="spellStart"/>
+      <w:r>
+        <w:rPr>
+          <w:rFonts w:eastAsiaTheme="minorEastAsia"/>
+        </w:rPr>
+        <w:t>w</w:t>
+      </w:r>
+      <w:r>
+        <w:rPr>
+          <w:rFonts w:eastAsiaTheme="minorEastAsia"/>
+          <w:vertAlign w:val="subscript"/>
+        </w:rPr>
+        <w:t>r</w:t>
+      </w:r>
+      <w:proofErr w:type="spellEnd"/>
+      <w:r>
+        <w:rPr>
+          <w:rFonts w:eastAsiaTheme="minorEastAsia"/>
+        </w:rPr>
+        <w:t xml:space="preserve">) mit </w:t>
+      </w:r>
+      <w:proofErr w:type="spellStart"/>
+      <w:r>
+        <w:rPr>
+          <w:rFonts w:eastAsiaTheme="minorEastAsia"/>
+        </w:rPr>
+        <w:t>h</w:t>
+      </w:r>
+      <w:r>
+        <w:rPr>
+          <w:rFonts w:eastAsiaTheme="minorEastAsia" w:cstheme="minorHAnsi"/>
+          <w:vertAlign w:val="subscript"/>
+        </w:rPr>
+        <w:t>σ</w:t>
+      </w:r>
+      <w:proofErr w:type="spellEnd"/>
+      <w:r>
+        <w:rPr>
+          <w:rFonts w:eastAsiaTheme="minorEastAsia"/>
+        </w:rPr>
+        <w:t>(</w:t>
+      </w:r>
+      <w:proofErr w:type="spellStart"/>
+      <w:r>
+        <w:rPr>
+          <w:rFonts w:eastAsiaTheme="minorEastAsia"/>
+        </w:rPr>
+        <w:t>r,s</w:t>
+      </w:r>
+      <w:proofErr w:type="spellEnd"/>
+      <w:r>
+        <w:rPr>
+          <w:rFonts w:eastAsiaTheme="minorEastAsia"/>
+        </w:rPr>
+        <w:t>)=</w:t>
+      </w:r>
+      <m:oMath>
+        <m:r>
+          <m:rPr>
+            <m:sty m:val="p"/>
+          </m:rPr>
+          <w:rPr>
+            <w:rFonts w:ascii="Cambria Math" w:eastAsiaTheme="minorEastAsia" w:hAnsi="Cambria Math"/>
+          </w:rPr>
+          <m:t>exp⁡</m:t>
+        </m:r>
+        <m:r>
+          <w:rPr>
+            <w:rFonts w:ascii="Cambria Math" w:eastAsiaTheme="minorEastAsia" w:hAnsi="Cambria Math"/>
+          </w:rPr>
+          <m:t>(-</m:t>
+        </m:r>
+        <m:f>
+          <m:fPr>
+            <m:ctrlPr>
+              <w:rPr>
+                <w:rFonts w:ascii="Cambria Math" w:eastAsiaTheme="minorEastAsia" w:hAnsi="Cambria Math"/>
+                <w:i/>
+              </w:rPr>
+            </m:ctrlPr>
+          </m:fPr>
+          <m:num>
+            <m:r>
+              <w:rPr>
+                <w:rFonts w:ascii="Cambria Math" w:eastAsiaTheme="minorEastAsia" w:hAnsi="Cambria Math"/>
+              </w:rPr>
+              <m:t>|</m:t>
+            </m:r>
+            <m:d>
+              <m:dPr>
+                <m:begChr m:val="|"/>
+                <m:endChr m:val="|"/>
+                <m:ctrlPr>
+                  <w:rPr>
+                    <w:rFonts w:ascii="Cambria Math" w:eastAsiaTheme="minorEastAsia" w:hAnsi="Cambria Math"/>
+                    <w:i/>
+                  </w:rPr>
+                </m:ctrlPr>
+              </m:dPr>
+              <m:e>
+                <m:r>
+                  <w:rPr>
+                    <w:rFonts w:ascii="Cambria Math" w:eastAsiaTheme="minorEastAsia" w:hAnsi="Cambria Math"/>
+                  </w:rPr>
+                  <m:t>r-s</m:t>
+                </m:r>
+              </m:e>
+            </m:d>
+            <m:sSup>
+              <m:sSupPr>
+                <m:ctrlPr>
+                  <w:rPr>
+                    <w:rFonts w:ascii="Cambria Math" w:eastAsiaTheme="minorEastAsia" w:hAnsi="Cambria Math"/>
+                    <w:i/>
+                  </w:rPr>
+                </m:ctrlPr>
+              </m:sSupPr>
+              <m:e>
+                <m:sSub>
+                  <m:sSubPr>
+                    <m:ctrlPr>
+                      <w:rPr>
+                        <w:rFonts w:ascii="Cambria Math" w:eastAsiaTheme="minorEastAsia" w:hAnsi="Cambria Math"/>
+                        <w:i/>
+                      </w:rPr>
+                    </m:ctrlPr>
+                  </m:sSubPr>
+                  <m:e>
+                    <m:r>
+                      <w:rPr>
+                        <w:rFonts w:ascii="Cambria Math" w:eastAsiaTheme="minorEastAsia" w:hAnsi="Cambria Math"/>
+                      </w:rPr>
+                      <m:t>|</m:t>
+                    </m:r>
+                  </m:e>
+                  <m:sub>
+                    <m:r>
+                      <w:rPr>
+                        <w:rFonts w:ascii="Cambria Math" w:eastAsiaTheme="minorEastAsia" w:hAnsi="Cambria Math"/>
+                      </w:rPr>
+                      <m:t>A</m:t>
+                    </m:r>
+                  </m:sub>
+                </m:sSub>
+              </m:e>
+              <m:sup>
+                <m:r>
+                  <w:rPr>
+                    <w:rFonts w:ascii="Cambria Math" w:eastAsiaTheme="minorEastAsia" w:hAnsi="Cambria Math"/>
+                  </w:rPr>
+                  <m:t>2</m:t>
+                </m:r>
+              </m:sup>
+            </m:sSup>
+          </m:num>
+          <m:den>
+            <m:r>
+              <w:rPr>
+                <w:rFonts w:ascii="Cambria Math" w:eastAsiaTheme="minorEastAsia" w:hAnsi="Cambria Math"/>
+              </w:rPr>
+              <m:t>2</m:t>
+            </m:r>
+            <m:sSup>
+              <m:sSupPr>
+                <m:ctrlPr>
+                  <w:rPr>
+                    <w:rFonts w:ascii="Cambria Math" w:eastAsiaTheme="minorEastAsia" w:hAnsi="Cambria Math"/>
+                    <w:i/>
+                  </w:rPr>
+                </m:ctrlPr>
+              </m:sSupPr>
+              <m:e>
+                <m:r>
+                  <w:rPr>
+                    <w:rFonts w:ascii="Cambria Math" w:eastAsiaTheme="minorEastAsia" w:hAnsi="Cambria Math"/>
+                  </w:rPr>
+                  <m:t>δ</m:t>
+                </m:r>
+              </m:e>
+              <m:sup>
+                <m:r>
+                  <w:rPr>
+                    <w:rFonts w:ascii="Cambria Math" w:eastAsiaTheme="minorEastAsia" w:hAnsi="Cambria Math"/>
+                  </w:rPr>
+                  <m:t>2</m:t>
+                </m:r>
+              </m:sup>
+            </m:sSup>
+          </m:den>
+        </m:f>
+        <m:r>
+          <w:rPr>
+            <w:rFonts w:ascii="Cambria Math" w:eastAsiaTheme="minorEastAsia" w:hAnsi="Cambria Math"/>
+          </w:rPr>
+          <m:t>)</m:t>
+        </m:r>
+      </m:oMath>
+      <w:r>
+        <w:rPr>
+          <w:rFonts w:eastAsiaTheme="minorEastAsia"/>
+        </w:rPr>
+        <w:t xml:space="preserve"> (Nachbarschaft zwischen r und Sieger s in A)</w:t>
+      </w:r>
+      <w:r>
+        <w:rPr>
+          <w:rFonts w:eastAsiaTheme="minorEastAsia"/>
+        </w:rPr>
+        <w:t xml:space="preserve"> </w:t>
+      </w:r>
+      <w:r>
+        <w:rPr>
+          <w:rFonts w:eastAsiaTheme="minorEastAsia"/>
+          <w:i/>
+        </w:rPr>
+        <w:t xml:space="preserve">Unterschied zum </w:t>
+      </w:r>
+      <w:proofErr w:type="spellStart"/>
+      <w:r>
+        <w:rPr>
+          <w:rFonts w:eastAsiaTheme="minorEastAsia"/>
+          <w:i/>
+        </w:rPr>
+        <w:t>Neural</w:t>
+      </w:r>
+      <w:proofErr w:type="spellEnd"/>
+      <w:r>
+        <w:rPr>
+          <w:rFonts w:eastAsiaTheme="minorEastAsia"/>
+          <w:i/>
+        </w:rPr>
+        <w:t xml:space="preserve"> Gas: Abstandsfunktion nicht nach Rangfolge der Seigerfunktion sondern nach Nachbarschaft</w:t>
+      </w:r>
+    </w:p>
+    <w:p>
+      <w:pPr>
+        <w:rPr>
+          <w:rFonts w:eastAsiaTheme="minorEastAsia"/>
+        </w:rPr>
+      </w:pPr>
+      <w:r>
+        <w:rPr>
+          <w:rFonts w:eastAsiaTheme="minorEastAsia"/>
+        </w:rPr>
+        <w:t>Aber: Man kann zeigen, dass es keine Kostenfunktion gibt, die mit dieser Siegerfunktion und dieser Lernregel optimiert wird.</w:t>
+      </w:r>
+    </w:p>
+    <w:p>
+      <w:pPr>
+        <w:rPr>
+          <w:rFonts w:eastAsiaTheme="minorEastAsia"/>
+        </w:rPr>
+      </w:pPr>
+      <w:r>
+        <w:rPr>
+          <w:rFonts w:eastAsiaTheme="minorEastAsia"/>
+        </w:rPr>
+        <w:t xml:space="preserve">Deshalb </w:t>
+      </w:r>
+      <w:proofErr w:type="spellStart"/>
+      <w:r>
+        <w:rPr>
+          <w:rFonts w:eastAsiaTheme="minorEastAsia"/>
+          <w:u w:val="single"/>
+        </w:rPr>
+        <w:t>Heskes</w:t>
+      </w:r>
+      <w:proofErr w:type="spellEnd"/>
+      <w:r>
+        <w:rPr>
+          <w:rFonts w:eastAsiaTheme="minorEastAsia"/>
+        </w:rPr>
+        <w:t>: S(v)=</w:t>
+      </w:r>
+      <w:proofErr w:type="spellStart"/>
+      <w:r>
+        <w:rPr>
+          <w:rFonts w:eastAsiaTheme="minorEastAsia"/>
+        </w:rPr>
+        <w:t>argmin</w:t>
+      </w:r>
+      <w:r>
+        <w:rPr>
+          <w:rFonts w:eastAsiaTheme="minorEastAsia"/>
+          <w:vertAlign w:val="subscript"/>
+        </w:rPr>
+        <w:t>r</w:t>
+      </w:r>
+      <w:proofErr w:type="spellEnd"/>
+      <w:r>
+        <w:rPr>
+          <w:rFonts w:eastAsiaTheme="minorEastAsia"/>
+        </w:rPr>
+        <w:t>(Summe über alle anderen r‘(</w:t>
+      </w:r>
+      <w:proofErr w:type="spellStart"/>
+      <w:r>
+        <w:rPr>
+          <w:rFonts w:eastAsiaTheme="minorEastAsia"/>
+        </w:rPr>
+        <w:t>h</w:t>
+      </w:r>
+      <w:r>
+        <w:rPr>
+          <w:rFonts w:eastAsiaTheme="minorEastAsia" w:cstheme="minorHAnsi"/>
+          <w:vertAlign w:val="subscript"/>
+        </w:rPr>
+        <w:t>σ</w:t>
+      </w:r>
+      <w:proofErr w:type="spellEnd"/>
+      <w:r>
+        <w:rPr>
+          <w:rFonts w:eastAsiaTheme="minorEastAsia"/>
+        </w:rPr>
+        <w:t>(</w:t>
+      </w:r>
+      <w:proofErr w:type="spellStart"/>
+      <w:r>
+        <w:rPr>
+          <w:rFonts w:eastAsiaTheme="minorEastAsia"/>
+        </w:rPr>
+        <w:t>r</w:t>
+      </w:r>
+      <w:proofErr w:type="gramStart"/>
+      <w:r>
+        <w:rPr>
+          <w:rFonts w:eastAsiaTheme="minorEastAsia"/>
+        </w:rPr>
+        <w:t>,r</w:t>
+      </w:r>
+      <w:proofErr w:type="spellEnd"/>
+      <w:r>
+        <w:rPr>
+          <w:rFonts w:eastAsiaTheme="minorEastAsia"/>
+        </w:rPr>
+        <w:t>‘</w:t>
+      </w:r>
+      <w:proofErr w:type="gramEnd"/>
+      <w:r>
+        <w:rPr>
+          <w:rFonts w:eastAsiaTheme="minorEastAsia"/>
+        </w:rPr>
+        <w:t>)*(v-</w:t>
+      </w:r>
+      <w:proofErr w:type="spellStart"/>
+      <w:r>
+        <w:rPr>
+          <w:rFonts w:eastAsiaTheme="minorEastAsia"/>
+        </w:rPr>
+        <w:t>w</w:t>
+      </w:r>
+      <w:r>
+        <w:rPr>
+          <w:rFonts w:eastAsiaTheme="minorEastAsia"/>
+          <w:vertAlign w:val="subscript"/>
+        </w:rPr>
+        <w:t>r</w:t>
+      </w:r>
+      <w:proofErr w:type="spellEnd"/>
+      <w:r>
+        <w:rPr>
+          <w:rFonts w:eastAsiaTheme="minorEastAsia"/>
+        </w:rPr>
+        <w:t xml:space="preserve">)²)) und </w:t>
+      </w:r>
+      <w:proofErr w:type="spellStart"/>
+      <w:r>
+        <w:rPr>
+          <w:rFonts w:eastAsiaTheme="minorEastAsia" w:cstheme="minorHAnsi"/>
+        </w:rPr>
+        <w:t>Δ</w:t>
+      </w:r>
+      <w:r>
+        <w:rPr>
+          <w:rFonts w:eastAsiaTheme="minorEastAsia"/>
+        </w:rPr>
+        <w:t>w</w:t>
+      </w:r>
+      <w:r>
+        <w:rPr>
+          <w:rFonts w:eastAsiaTheme="minorEastAsia"/>
+          <w:vertAlign w:val="subscript"/>
+        </w:rPr>
+        <w:t>r</w:t>
+      </w:r>
+      <w:proofErr w:type="spellEnd"/>
+      <w:r>
+        <w:rPr>
+          <w:rFonts w:eastAsiaTheme="minorEastAsia"/>
+        </w:rPr>
+        <w:t>=</w:t>
+      </w:r>
+      <w:r>
+        <w:rPr>
+          <w:rFonts w:eastAsiaTheme="minorEastAsia" w:cstheme="minorHAnsi"/>
+        </w:rPr>
+        <w:t xml:space="preserve">ε </w:t>
+      </w:r>
+      <w:proofErr w:type="spellStart"/>
+      <w:r>
+        <w:rPr>
+          <w:rFonts w:eastAsiaTheme="minorEastAsia"/>
+        </w:rPr>
+        <w:t>h</w:t>
+      </w:r>
+      <w:r>
+        <w:rPr>
+          <w:rFonts w:eastAsiaTheme="minorEastAsia" w:cstheme="minorHAnsi"/>
+          <w:vertAlign w:val="subscript"/>
+        </w:rPr>
+        <w:t>σ</w:t>
+      </w:r>
+      <w:proofErr w:type="spellEnd"/>
+      <w:r>
+        <w:rPr>
+          <w:rFonts w:eastAsiaTheme="minorEastAsia"/>
+        </w:rPr>
+        <w:t>(</w:t>
+      </w:r>
+      <w:proofErr w:type="spellStart"/>
+      <w:r>
+        <w:rPr>
+          <w:rFonts w:eastAsiaTheme="minorEastAsia"/>
+        </w:rPr>
+        <w:t>r,s</w:t>
+      </w:r>
+      <w:proofErr w:type="spellEnd"/>
+      <w:r>
+        <w:rPr>
+          <w:rFonts w:eastAsiaTheme="minorEastAsia"/>
+        </w:rPr>
+        <w:t>(v))(v-</w:t>
+      </w:r>
+      <w:proofErr w:type="spellStart"/>
+      <w:r>
+        <w:rPr>
+          <w:rFonts w:eastAsiaTheme="minorEastAsia"/>
+        </w:rPr>
+        <w:t>w</w:t>
+      </w:r>
+      <w:r>
+        <w:rPr>
+          <w:rFonts w:eastAsiaTheme="minorEastAsia"/>
+          <w:vertAlign w:val="subscript"/>
+        </w:rPr>
+        <w:t>r</w:t>
+      </w:r>
+      <w:proofErr w:type="spellEnd"/>
+      <w:r>
+        <w:rPr>
+          <w:rFonts w:eastAsiaTheme="minorEastAsia"/>
+        </w:rPr>
+        <w:t>)</w:t>
+      </w:r>
+    </w:p>
+    <w:p>
+      <w:pPr>
+        <w:rPr>
+          <w:rFonts w:eastAsiaTheme="minorEastAsia"/>
+          <w:u w:val="single"/>
+        </w:rPr>
+      </w:pPr>
+      <w:r>
+        <w:rPr>
+          <w:rFonts w:eastAsiaTheme="minorEastAsia"/>
+          <w:u w:val="single"/>
+        </w:rPr>
+        <w:t>Silhouette Analyse</w:t>
+      </w:r>
+    </w:p>
+    <w:p>
+      <w:pPr>
+        <w:pStyle w:val="Listenabsatz"/>
+        <w:numPr>
+          <w:ilvl w:val="0"/>
+          <w:numId w:val="7"/>
+        </w:numPr>
+        <w:rPr>
+          <w:rFonts w:eastAsiaTheme="minorEastAsia"/>
+        </w:rPr>
+      </w:pPr>
+      <w:r>
+        <w:rPr>
+          <w:rFonts w:eastAsiaTheme="minorEastAsia"/>
+        </w:rPr>
+        <w:t xml:space="preserve">Graphische </w:t>
+      </w:r>
+      <w:proofErr w:type="spellStart"/>
+      <w:r>
+        <w:rPr>
+          <w:rFonts w:eastAsiaTheme="minorEastAsia"/>
+        </w:rPr>
+        <w:t>Reräsentation</w:t>
+      </w:r>
+      <w:proofErr w:type="spellEnd"/>
+      <w:r>
+        <w:rPr>
+          <w:rFonts w:eastAsiaTheme="minorEastAsia"/>
+        </w:rPr>
+        <w:t xml:space="preserve"> der (harten) Cluster</w:t>
+      </w:r>
+    </w:p>
+    <w:p>
+      <w:pPr>
+        <w:pStyle w:val="Listenabsatz"/>
+        <w:numPr>
+          <w:ilvl w:val="0"/>
+          <w:numId w:val="7"/>
+        </w:numPr>
+        <w:rPr>
+          <w:rFonts w:eastAsiaTheme="minorEastAsia"/>
+        </w:rPr>
+      </w:pPr>
+      <w:r>
+        <w:rPr>
+          <w:rFonts w:eastAsiaTheme="minorEastAsia"/>
+        </w:rPr>
+        <w:t xml:space="preserve">Indexwert misst </w:t>
+      </w:r>
+      <w:proofErr w:type="spellStart"/>
+      <w:r>
+        <w:rPr>
+          <w:rFonts w:eastAsiaTheme="minorEastAsia"/>
+        </w:rPr>
+        <w:t>Ähnlichekit</w:t>
+      </w:r>
+      <w:proofErr w:type="spellEnd"/>
+      <w:r>
+        <w:rPr>
+          <w:rFonts w:eastAsiaTheme="minorEastAsia"/>
+        </w:rPr>
+        <w:t xml:space="preserve"> des Datenpunkts zum eigenen Cluster gegen die Ähnlichkeit zum nächstgelegenen Cluster</w:t>
+      </w:r>
+    </w:p>
+    <w:p>
+      <w:pPr>
+        <w:rPr>
+          <w:rFonts w:eastAsiaTheme="minorEastAsia"/>
+        </w:rPr>
+      </w:pPr>
+      <w:r>
+        <w:rPr>
+          <w:rFonts w:eastAsiaTheme="minorEastAsia"/>
+        </w:rPr>
+        <w:t>S(</w:t>
+      </w:r>
+      <w:proofErr w:type="spellStart"/>
+      <w:r>
+        <w:rPr>
+          <w:rFonts w:eastAsiaTheme="minorEastAsia"/>
+        </w:rPr>
+        <w:t>Vi</w:t>
+      </w:r>
+      <w:proofErr w:type="spellEnd"/>
+      <w:r>
+        <w:rPr>
+          <w:rFonts w:eastAsiaTheme="minorEastAsia"/>
+        </w:rPr>
+        <w:t>)… Silhouetten-Index des Datenpunkts</w:t>
+      </w:r>
+    </w:p>
+    <w:p>
+      <w:pPr>
+        <w:rPr>
+          <w:rFonts w:eastAsiaTheme="minorEastAsia"/>
+        </w:rPr>
+      </w:pPr>
+      <w:r>
+        <w:rPr>
+          <w:rFonts w:eastAsiaTheme="minorEastAsia"/>
+        </w:rPr>
+        <w:t>S(</w:t>
+      </w:r>
+      <w:proofErr w:type="spellStart"/>
+      <w:r>
+        <w:rPr>
+          <w:rFonts w:eastAsiaTheme="minorEastAsia"/>
+        </w:rPr>
+        <w:t>V</w:t>
+      </w:r>
+      <w:r>
+        <w:rPr>
+          <w:rFonts w:eastAsiaTheme="minorEastAsia"/>
+          <w:vertAlign w:val="subscript"/>
+        </w:rPr>
+        <w:t>i</w:t>
+      </w:r>
+      <w:proofErr w:type="spellEnd"/>
+      <w:r>
+        <w:rPr>
+          <w:rFonts w:eastAsiaTheme="minorEastAsia"/>
+        </w:rPr>
+        <w:t>)= 0 wenn identisch dem eigenen Cluster und dem nächstgelegenen Cluster</w:t>
+      </w:r>
+      <w:r>
+        <w:rPr>
+          <w:rFonts w:eastAsiaTheme="minorEastAsia"/>
+        </w:rPr>
+        <w:br/>
+        <w:t>Ansonsten: ((Abstand zum eigenen Cluster) – (Abstand zum nächsten Cluster))/</w:t>
+      </w:r>
+      <w:proofErr w:type="spellStart"/>
+      <w:r>
+        <w:rPr>
+          <w:rFonts w:eastAsiaTheme="minorEastAsia"/>
+        </w:rPr>
+        <w:t>max</w:t>
+      </w:r>
+      <w:proofErr w:type="spellEnd"/>
+      <w:r>
+        <w:rPr>
+          <w:rFonts w:eastAsiaTheme="minorEastAsia"/>
+        </w:rPr>
+        <w:t>(</w:t>
+      </w:r>
+      <w:proofErr w:type="spellStart"/>
+      <w:r>
+        <w:rPr>
+          <w:rFonts w:eastAsiaTheme="minorEastAsia"/>
+        </w:rPr>
+        <w:t>A</w:t>
+      </w:r>
+      <w:r>
+        <w:rPr>
+          <w:rFonts w:eastAsiaTheme="minorEastAsia"/>
+          <w:vertAlign w:val="subscript"/>
+        </w:rPr>
+        <w:t>eigenesCLuster</w:t>
+      </w:r>
+      <w:proofErr w:type="spellEnd"/>
+      <w:r>
+        <w:rPr>
+          <w:rFonts w:eastAsiaTheme="minorEastAsia"/>
+        </w:rPr>
+        <w:t xml:space="preserve">, </w:t>
+      </w:r>
+      <w:proofErr w:type="spellStart"/>
+      <w:r>
+        <w:rPr>
+          <w:rFonts w:eastAsiaTheme="minorEastAsia"/>
+        </w:rPr>
+        <w:t>A</w:t>
+      </w:r>
+      <w:r>
+        <w:rPr>
+          <w:rFonts w:eastAsiaTheme="minorEastAsia"/>
+          <w:vertAlign w:val="subscript"/>
+        </w:rPr>
+        <w:t>nächstes</w:t>
+      </w:r>
+      <w:proofErr w:type="spellEnd"/>
+      <w:r>
+        <w:rPr>
+          <w:rFonts w:eastAsiaTheme="minorEastAsia"/>
+          <w:vertAlign w:val="subscript"/>
+        </w:rPr>
+        <w:t xml:space="preserve"> Cluster</w:t>
+      </w:r>
+      <w:r>
+        <w:rPr>
+          <w:rFonts w:eastAsiaTheme="minorEastAsia"/>
+        </w:rPr>
+        <w:t>)</w:t>
+      </w:r>
+      <w:r>
+        <w:rPr>
+          <w:rFonts w:eastAsiaTheme="minorEastAsia"/>
+        </w:rPr>
+        <w:br/>
+        <w:t>Abstand eines Punktes zum Cluster: Mittelwert des Abstandes des Punktes zu allen Punkten des Clusters</w:t>
+      </w:r>
+      <w:r>
+        <w:rPr>
+          <w:rFonts w:eastAsiaTheme="minorEastAsia"/>
+        </w:rPr>
+        <w:br/>
+        <w:t>-1 &lt;</w:t>
+      </w:r>
+      <w:r>
+        <w:rPr>
+          <w:rFonts w:eastAsiaTheme="minorEastAsia"/>
+        </w:rPr>
+        <w:t>=</w:t>
+      </w:r>
+      <w:r>
+        <w:rPr>
+          <w:rFonts w:eastAsiaTheme="minorEastAsia"/>
+        </w:rPr>
+        <w:t xml:space="preserve"> S(</w:t>
+      </w:r>
+      <w:proofErr w:type="spellStart"/>
+      <w:r>
+        <w:rPr>
+          <w:rFonts w:eastAsiaTheme="minorEastAsia"/>
+        </w:rPr>
+        <w:t>Vi</w:t>
+      </w:r>
+      <w:proofErr w:type="spellEnd"/>
+      <w:r>
+        <w:rPr>
+          <w:rFonts w:eastAsiaTheme="minorEastAsia"/>
+        </w:rPr>
+        <w:t>) &lt;</w:t>
+      </w:r>
+      <w:r>
+        <w:rPr>
+          <w:rFonts w:eastAsiaTheme="minorEastAsia"/>
+        </w:rPr>
+        <w:t>=</w:t>
+      </w:r>
+      <w:r>
+        <w:rPr>
+          <w:rFonts w:eastAsiaTheme="minorEastAsia"/>
+        </w:rPr>
+        <w:t xml:space="preserve"> 1 </w:t>
+      </w:r>
+      <w:r>
+        <w:rPr>
+          <w:rFonts w:eastAsiaTheme="minorEastAsia"/>
+        </w:rPr>
+        <w:br/>
+      </w:r>
+      <w:r>
+        <w:rPr>
+          <w:rFonts w:eastAsiaTheme="minorEastAsia"/>
+        </w:rPr>
+        <w:t>=&gt;</w:t>
+      </w:r>
+      <w:r>
+        <w:rPr>
+          <w:rFonts w:eastAsiaTheme="minorEastAsia"/>
+        </w:rPr>
+        <w:t xml:space="preserve"> etwa 0:</w:t>
+      </w:r>
+      <w:r>
+        <w:rPr>
+          <w:rFonts w:eastAsiaTheme="minorEastAsia"/>
+        </w:rPr>
+        <w:t xml:space="preserve"> liegt zwischen beiden Clustern</w:t>
+      </w:r>
+      <w:r>
+        <w:rPr>
+          <w:rFonts w:eastAsiaTheme="minorEastAsia"/>
+        </w:rPr>
+        <w:br/>
+      </w:r>
+      <w:r>
+        <w:rPr>
+          <w:rFonts w:eastAsiaTheme="minorEastAsia"/>
+        </w:rPr>
+        <w:t>S(</w:t>
+      </w:r>
+      <w:proofErr w:type="spellStart"/>
+      <w:r>
+        <w:rPr>
+          <w:rFonts w:eastAsiaTheme="minorEastAsia"/>
+        </w:rPr>
+        <w:t>Vi</w:t>
+      </w:r>
+      <w:proofErr w:type="spellEnd"/>
+      <w:r>
+        <w:rPr>
+          <w:rFonts w:eastAsiaTheme="minorEastAsia"/>
+        </w:rPr>
+        <w:t>)&lt;0: Lie</w:t>
+      </w:r>
+      <w:r>
+        <w:rPr>
+          <w:rFonts w:eastAsiaTheme="minorEastAsia"/>
+        </w:rPr>
+        <w:t>gt näher an anderem Cluster</w:t>
+      </w:r>
+      <w:r>
+        <w:rPr>
+          <w:rFonts w:eastAsiaTheme="minorEastAsia"/>
+        </w:rPr>
+        <w:br/>
+      </w:r>
+      <w:r>
+        <w:rPr>
+          <w:rFonts w:eastAsiaTheme="minorEastAsia"/>
+        </w:rPr>
+        <w:t>S(</w:t>
+      </w:r>
+      <w:proofErr w:type="spellStart"/>
+      <w:r>
+        <w:rPr>
+          <w:rFonts w:eastAsiaTheme="minorEastAsia"/>
+        </w:rPr>
+        <w:t>Vi</w:t>
+      </w:r>
+      <w:proofErr w:type="spellEnd"/>
+      <w:r>
+        <w:rPr>
+          <w:rFonts w:eastAsiaTheme="minorEastAsia"/>
+        </w:rPr>
+        <w:t>)&gt;0: näher am eigenen Cluster</w:t>
+      </w:r>
+    </w:p>
+    <w:p>
+      <w:pPr>
+        <w:rPr>
+          <w:rFonts w:eastAsiaTheme="minorEastAsia"/>
+        </w:rPr>
+      </w:pPr>
+      <w:r>
+        <w:rPr>
+          <w:rFonts w:eastAsiaTheme="minorEastAsia"/>
+        </w:rPr>
+        <w:lastRenderedPageBreak/>
+        <w:t>Silhouetten-Index des Clusters:</w:t>
+      </w:r>
+      <w:r>
+        <w:rPr>
+          <w:rFonts w:eastAsiaTheme="minorEastAsia"/>
+        </w:rPr>
+        <w:br/>
+        <w:t>S(</w:t>
+      </w:r>
+      <w:proofErr w:type="spellStart"/>
+      <w:r>
+        <w:rPr>
+          <w:rFonts w:eastAsiaTheme="minorEastAsia" w:cstheme="minorHAnsi"/>
+        </w:rPr>
+        <w:t>Ω</w:t>
+      </w:r>
+      <w:r>
+        <w:rPr>
+          <w:rFonts w:eastAsiaTheme="minorEastAsia" w:cstheme="minorHAnsi"/>
+          <w:vertAlign w:val="subscript"/>
+        </w:rPr>
+        <w:t>i</w:t>
+      </w:r>
+      <w:proofErr w:type="spellEnd"/>
+      <w:r>
+        <w:rPr>
+          <w:rFonts w:eastAsiaTheme="minorEastAsia"/>
+        </w:rPr>
+        <w:t>) ist der Mittelwert der Silhouetten-Indizes der Datenpunkte des Clusters</w:t>
+      </w:r>
+      <w:r>
+        <w:rPr>
+          <w:rFonts w:eastAsiaTheme="minorEastAsia"/>
+        </w:rPr>
+        <w:br/>
+        <w:t>Silhouetten-Index des Datensatzes:</w:t>
+      </w:r>
+      <w:r>
+        <w:rPr>
+          <w:rFonts w:eastAsiaTheme="minorEastAsia"/>
+        </w:rPr>
+        <w:br/>
+        <w:t>S ist der Mittelwert aller Silhouetten-Indizes der Datenpunkte</w:t>
+      </w:r>
+    </w:p>
+    <w:p>
+      <w:pPr>
+        <w:rPr>
+          <w:rFonts w:eastAsiaTheme="minorEastAsia"/>
+        </w:rPr>
+      </w:pPr>
+      <w:r>
+        <w:rPr>
+          <w:rFonts w:eastAsiaTheme="minorEastAsia"/>
+        </w:rPr>
+        <w:t>Graphische Darstellung: Nach Clustern getrennt und nach Datenpunktindex sortiert aufgetragen.</w:t>
+      </w:r>
+      <w:r>
+        <w:rPr>
+          <w:rFonts w:eastAsiaTheme="minorEastAsia"/>
+        </w:rPr>
+        <w:br/>
+      </w:r>
+      <w:r>
+        <w:rPr>
+          <w:noProof/>
+          <w:lang w:eastAsia="de-DE"/>
+        </w:rPr>
+        <w:drawing>
+          <wp:inline distT="0" distB="0" distL="0" distR="0" wp14:anchorId="2BEB034F" wp14:editId="542CEAE0">
+            <wp:extent cx="5524500" cy="4282440"/>
+            <wp:effectExtent l="0" t="0" r="0" b="3810"/>
+            <wp:docPr id="1" name="Grafik 1"/>
+            <wp:cNvGraphicFramePr>
+              <a:graphicFrameLocks xmlns:a="http://schemas.openxmlformats.org/drawingml/2006/main" noChangeAspect="1"/>
+            </wp:cNvGraphicFramePr>
+            <a:graphic xmlns:a="http://schemas.openxmlformats.org/drawingml/2006/main">
+              <a:graphicData uri="http://schemas.openxmlformats.org/drawingml/2006/picture">
+                <pic:pic xmlns:pic="http://schemas.openxmlformats.org/drawingml/2006/picture">
+                  <pic:nvPicPr>
+                    <pic:cNvPr id="0" name=""/>
+                    <pic:cNvPicPr/>
+                  </pic:nvPicPr>
+                  <pic:blipFill>
+                    <a:blip r:embed="rId6"/>
+                    <a:stretch>
+                      <a:fillRect/>
+                    </a:stretch>
+                  </pic:blipFill>
+                  <pic:spPr>
+                    <a:xfrm>
+                      <a:off x="0" y="0"/>
+                      <a:ext cx="5524500" cy="4282440"/>
+                    </a:xfrm>
+                    <a:prstGeom prst="rect">
+                      <a:avLst/>
+                    </a:prstGeom>
+                  </pic:spPr>
+                </pic:pic>
+              </a:graphicData>
+            </a:graphic>
+          </wp:inline>
+        </w:drawing>
+      </w:r>
+    </w:p>
+    <w:p>
+      <w:pPr>
+        <w:rPr>
+          <w:rFonts w:eastAsiaTheme="minorEastAsia"/>
+        </w:rPr>
+      </w:pPr>
+    </w:p>
+    <w:p>
+      <w:pPr>
+        <w:rPr>
+          <w:rFonts w:eastAsiaTheme="minorEastAsia"/>
+          <w:u w:val="single"/>
+        </w:rPr>
+      </w:pPr>
+      <w:r>
+        <w:rPr>
+          <w:rFonts w:eastAsiaTheme="minorEastAsia"/>
+          <w:u w:val="single"/>
+        </w:rPr>
+        <w:t>Rand Index</w:t>
+      </w:r>
+    </w:p>
+    <w:p>
+      <w:pPr>
+        <w:pStyle w:val="Listenabsatz"/>
+        <w:numPr>
+          <w:ilvl w:val="0"/>
+          <w:numId w:val="9"/>
+        </w:numPr>
+        <w:rPr>
+          <w:rFonts w:eastAsiaTheme="minorEastAsia"/>
+        </w:rPr>
+      </w:pPr>
+      <w:r>
+        <w:rPr>
+          <w:rFonts w:eastAsiaTheme="minorEastAsia"/>
+        </w:rPr>
+        <w:t>Misst Ähnlichkeiten zwischen 2 Clusteraufteilungen</w:t>
+      </w:r>
+    </w:p>
+    <w:p>
+      <w:pPr>
+        <w:pStyle w:val="Listenabsatz"/>
+        <w:numPr>
+          <w:ilvl w:val="0"/>
+          <w:numId w:val="9"/>
+        </w:numPr>
+        <w:rPr>
+          <w:rFonts w:eastAsiaTheme="minorEastAsia"/>
+        </w:rPr>
+      </w:pPr>
+      <w:r>
+        <w:rPr>
+          <w:rFonts w:eastAsiaTheme="minorEastAsia"/>
+        </w:rPr>
+        <w:t>Paarweiser Vergleich: zählt Übereinstimmungen und Nicht-Übereinstimmungen</w:t>
+      </w:r>
+    </w:p>
+    <w:p>
+      <w:pPr>
+        <w:pStyle w:val="Listenabsatz"/>
+        <w:numPr>
+          <w:ilvl w:val="0"/>
+          <w:numId w:val="9"/>
+        </w:numPr>
+        <w:rPr>
+          <w:rFonts w:eastAsiaTheme="minorEastAsia"/>
+        </w:rPr>
+      </w:pPr>
+      <w:r>
+        <w:rPr>
+          <w:rFonts w:eastAsiaTheme="minorEastAsia"/>
+        </w:rPr>
+        <w:t>Anzahl der Cluster muss nicht übereinstimmen</w:t>
+      </w:r>
+    </w:p>
+    <w:p>
+      <w:pPr>
+        <w:rPr>
+          <w:rFonts w:eastAsiaTheme="minorEastAsia"/>
+        </w:rPr>
+      </w:pPr>
+      <w:r>
+        <w:rPr>
+          <w:rFonts w:eastAsiaTheme="minorEastAsia"/>
+          <w:noProof/>
+          <w:lang w:eastAsia="de-DE"/>
+        </w:rPr>
+        <w:drawing>
+          <wp:anchor distT="0" distB="0" distL="114300" distR="114300" simplePos="0" relativeHeight="251658240" behindDoc="1" locked="0" layoutInCell="1" allowOverlap="1" wp14:anchorId="06DE23CA" wp14:editId="130FC36B">
+            <wp:simplePos x="0" y="0"/>
+            <wp:positionH relativeFrom="column">
+              <wp:posOffset>3039745</wp:posOffset>
+            </wp:positionH>
+            <wp:positionV relativeFrom="paragraph">
+              <wp:posOffset>471170</wp:posOffset>
+            </wp:positionV>
+            <wp:extent cx="2758440" cy="1668780"/>
+            <wp:effectExtent l="0" t="0" r="3810" b="7620"/>
+            <wp:wrapTight wrapText="bothSides">
+              <wp:wrapPolygon edited="0">
+                <wp:start x="0" y="0"/>
+                <wp:lineTo x="0" y="21452"/>
+                <wp:lineTo x="21481" y="21452"/>
+                <wp:lineTo x="21481" y="0"/>
+                <wp:lineTo x="0" y="0"/>
+              </wp:wrapPolygon>
+            </wp:wrapTight>
+            <wp:docPr id="2" name="Grafik 2"/>
+            <wp:cNvGraphicFramePr>
+              <a:graphicFrameLocks xmlns:a="http://schemas.openxmlformats.org/drawingml/2006/main" noChangeAspect="1"/>
+            </wp:cNvGraphicFramePr>
+            <a:graphic xmlns:a="http://schemas.openxmlformats.org/drawingml/2006/main">
+              <a:graphicData uri="http://schemas.openxmlformats.org/drawingml/2006/picture">
+                <pic:pic xmlns:pic="http://schemas.openxmlformats.org/drawingml/2006/picture">
+                  <pic:nvPicPr>
+                    <pic:cNvPr id="0" name="Picture 1"/>
+                    <pic:cNvPicPr>
+                      <a:picLocks noChangeAspect="1" noChangeArrowheads="1"/>
+                    </pic:cNvPicPr>
+                  </pic:nvPicPr>
+                  <pic:blipFill>
+                    <a:blip r:embed="rId7">
+                      <a:extLst>
+                        <a:ext uri="{28A0092B-C50C-407E-A947-70E740481C1C}">
+                          <a14:useLocalDpi xmlns:a14="http://schemas.microsoft.com/office/drawing/2010/main" val="0"/>
+                        </a:ext>
+                      </a:extLst>
+                    </a:blip>
+                    <a:srcRect/>
+                    <a:stretch>
+                      <a:fillRect/>
+                    </a:stretch>
+                  </pic:blipFill>
+                  <pic:spPr bwMode="auto">
+                    <a:xfrm>
+                      <a:off x="0" y="0"/>
+                      <a:ext cx="2758440" cy="1668780"/>
+                    </a:xfrm>
+                    <a:prstGeom prst="rect">
+                      <a:avLst/>
+                    </a:prstGeom>
+                    <a:noFill/>
+                    <a:ln>
+                      <a:noFill/>
+                    </a:ln>
+                  </pic:spPr>
+                </pic:pic>
+              </a:graphicData>
+            </a:graphic>
+            <wp14:sizeRelH relativeFrom="page">
+              <wp14:pctWidth>0</wp14:pctWidth>
+            </wp14:sizeRelH>
+            <wp14:sizeRelV relativeFrom="page">
+              <wp14:pctHeight>0</wp14:pctHeight>
+            </wp14:sizeRelV>
+          </wp:anchor>
+        </w:drawing>
+      </w:r>
+      <w:r>
+        <w:rPr>
+          <w:rFonts w:eastAsiaTheme="minorEastAsia"/>
+        </w:rPr>
+        <w:t>Jedes mögliche Paar aus Punkten wird betrachtet, ob sie beiden Punkte in Lösung 1 und Lösung 2 in einem Cluster zusammengefasst wurden oder nicht.</w:t>
+      </w:r>
+    </w:p>
+    <w:tbl>
+      <w:tblPr>
+        <w:tblStyle w:val="Tabellenraster"/>
+        <w:tblW w:w="0" w:type="auto"/>
+        <w:tblLook w:val="04A0" w:firstRow="1" w:lastRow="0" w:firstColumn="1" w:lastColumn="0" w:noHBand="0" w:noVBand="1"/>
+      </w:tblPr>
+      <w:tblGrid>
+        <w:gridCol w:w="675"/>
+        <w:gridCol w:w="1276"/>
+        <w:gridCol w:w="1203"/>
+        <w:gridCol w:w="818"/>
+      </w:tblGrid>
+      <w:tr>
+        <w:tc>
+          <w:tcPr>
+            <w:tcW w:w="675" w:type="dxa"/>
+          </w:tcPr>
+          <w:p>
+            <w:pPr>
+              <w:rPr>
+                <w:rFonts w:eastAsiaTheme="minorEastAsia"/>
+              </w:rPr>
+            </w:pPr>
+            <w:r>
+              <w:rPr>
+                <w:rFonts w:eastAsiaTheme="minorEastAsia"/>
+              </w:rPr>
+              <w:t>Fall</w:t>
+            </w:r>
+          </w:p>
+        </w:tc>
+        <w:tc>
+          <w:tcPr>
+            <w:tcW w:w="1276" w:type="dxa"/>
+          </w:tcPr>
+          <w:p>
+            <w:pPr>
+              <w:rPr>
+                <w:rFonts w:eastAsiaTheme="minorEastAsia"/>
+              </w:rPr>
+            </w:pPr>
+            <w:r>
+              <w:rPr>
+                <w:rFonts w:eastAsiaTheme="minorEastAsia"/>
+              </w:rPr>
+              <w:t>C1</w:t>
+            </w:r>
+          </w:p>
+        </w:tc>
+        <w:tc>
+          <w:tcPr>
+            <w:tcW w:w="1203" w:type="dxa"/>
+          </w:tcPr>
+          <w:p>
+            <w:pPr>
+              <w:rPr>
+                <w:rFonts w:eastAsiaTheme="minorEastAsia"/>
+              </w:rPr>
+            </w:pPr>
+            <w:r>
+              <w:rPr>
+                <w:rFonts w:eastAsiaTheme="minorEastAsia"/>
+              </w:rPr>
+              <w:t>C2</w:t>
+            </w:r>
+          </w:p>
+        </w:tc>
+        <w:tc>
+          <w:tcPr>
+            <w:tcW w:w="818" w:type="dxa"/>
+          </w:tcPr>
+          <w:p>
+            <w:pPr>
+              <w:rPr>
+                <w:rFonts w:eastAsiaTheme="minorEastAsia"/>
+              </w:rPr>
+            </w:pPr>
+            <w:r>
+              <w:rPr>
+                <w:rFonts w:eastAsiaTheme="minorEastAsia"/>
+              </w:rPr>
+              <w:t>Anzahl</w:t>
+            </w:r>
+          </w:p>
+        </w:tc>
+      </w:tr>
+      <w:tr>
+        <w:tc>
+          <w:tcPr>
+            <w:tcW w:w="675" w:type="dxa"/>
+          </w:tcPr>
+          <w:p>
+            <w:pPr>
+              <w:rPr>
+                <w:rFonts w:eastAsiaTheme="minorEastAsia"/>
+              </w:rPr>
+            </w:pPr>
+            <w:r>
+              <w:rPr>
+                <w:rFonts w:eastAsiaTheme="minorEastAsia"/>
+              </w:rPr>
+              <w:t>A</w:t>
+            </w:r>
+          </w:p>
+        </w:tc>
+        <w:tc>
+          <w:tcPr>
+            <w:tcW w:w="1276" w:type="dxa"/>
+          </w:tcPr>
+          <w:p>
+            <w:pPr>
+              <w:rPr>
+                <w:rFonts w:eastAsiaTheme="minorEastAsia"/>
+              </w:rPr>
+            </w:pPr>
+            <w:r>
+              <w:rPr>
+                <w:rFonts w:eastAsiaTheme="minorEastAsia"/>
+              </w:rPr>
+              <w:t>Zusammen</w:t>
+            </w:r>
+          </w:p>
+        </w:tc>
+        <w:tc>
+          <w:tcPr>
+            <w:tcW w:w="1203" w:type="dxa"/>
+          </w:tcPr>
+          <w:p>
+            <w:pPr>
+              <w:rPr>
+                <w:rFonts w:eastAsiaTheme="minorEastAsia"/>
+              </w:rPr>
+            </w:pPr>
+            <w:r>
+              <w:rPr>
+                <w:rFonts w:eastAsiaTheme="minorEastAsia"/>
+              </w:rPr>
+              <w:t>Zusammen</w:t>
+            </w:r>
+          </w:p>
+        </w:tc>
+        <w:tc>
+          <w:tcPr>
+            <w:tcW w:w="818" w:type="dxa"/>
+          </w:tcPr>
+          <w:p>
+            <w:pPr>
+              <w:rPr>
+                <w:rFonts w:eastAsiaTheme="minorEastAsia"/>
+              </w:rPr>
+            </w:pPr>
+            <w:r>
+              <w:rPr>
+                <w:rFonts w:eastAsiaTheme="minorEastAsia"/>
+              </w:rPr>
+              <w:t>…</w:t>
+            </w:r>
+          </w:p>
+        </w:tc>
+      </w:tr>
+      <w:tr>
+        <w:tc>
+          <w:tcPr>
+            <w:tcW w:w="675" w:type="dxa"/>
+          </w:tcPr>
+          <w:p>
+            <w:pPr>
+              <w:rPr>
+                <w:rFonts w:eastAsiaTheme="minorEastAsia"/>
+              </w:rPr>
+            </w:pPr>
+            <w:r>
+              <w:rPr>
+                <w:rFonts w:eastAsiaTheme="minorEastAsia"/>
+              </w:rPr>
+              <w:t>B</w:t>
+            </w:r>
+          </w:p>
+        </w:tc>
+        <w:tc>
+          <w:tcPr>
+            <w:tcW w:w="1276" w:type="dxa"/>
+          </w:tcPr>
+          <w:p>
+            <w:pPr>
+              <w:rPr>
+                <w:rFonts w:eastAsiaTheme="minorEastAsia"/>
+              </w:rPr>
+            </w:pPr>
+            <w:r>
+              <w:rPr>
+                <w:rFonts w:eastAsiaTheme="minorEastAsia"/>
+              </w:rPr>
+              <w:t>getrennt</w:t>
+            </w:r>
+          </w:p>
+        </w:tc>
+        <w:tc>
+          <w:tcPr>
+            <w:tcW w:w="1203" w:type="dxa"/>
+          </w:tcPr>
+          <w:p>
+            <w:pPr>
+              <w:rPr>
+                <w:rFonts w:eastAsiaTheme="minorEastAsia"/>
+              </w:rPr>
+            </w:pPr>
+            <w:r>
+              <w:rPr>
+                <w:rFonts w:eastAsiaTheme="minorEastAsia"/>
+              </w:rPr>
+              <w:t>Zusammen</w:t>
+            </w:r>
+          </w:p>
+        </w:tc>
+        <w:tc>
+          <w:tcPr>
+            <w:tcW w:w="818" w:type="dxa"/>
+          </w:tcPr>
+          <w:p>
+            <w:pPr>
+              <w:rPr>
+                <w:rFonts w:eastAsiaTheme="minorEastAsia"/>
+              </w:rPr>
+            </w:pPr>
+            <w:r>
+              <w:rPr>
+                <w:rFonts w:eastAsiaTheme="minorEastAsia"/>
+              </w:rPr>
+              <w:t>…</w:t>
+            </w:r>
+          </w:p>
+        </w:tc>
+      </w:tr>
+      <w:tr>
+        <w:tc>
+          <w:tcPr>
+            <w:tcW w:w="675" w:type="dxa"/>
+          </w:tcPr>
+          <w:p>
+            <w:pPr>
+              <w:rPr>
+                <w:rFonts w:eastAsiaTheme="minorEastAsia"/>
+              </w:rPr>
+            </w:pPr>
+            <w:r>
+              <w:rPr>
+                <w:rFonts w:eastAsiaTheme="minorEastAsia"/>
+              </w:rPr>
+              <w:t>C</w:t>
+            </w:r>
+          </w:p>
+        </w:tc>
+        <w:tc>
+          <w:tcPr>
+            <w:tcW w:w="1276" w:type="dxa"/>
+          </w:tcPr>
+          <w:p>
+            <w:pPr>
+              <w:rPr>
+                <w:rFonts w:eastAsiaTheme="minorEastAsia"/>
+              </w:rPr>
+            </w:pPr>
+            <w:r>
+              <w:rPr>
+                <w:rFonts w:eastAsiaTheme="minorEastAsia"/>
+              </w:rPr>
+              <w:t>Zusammen</w:t>
+            </w:r>
+          </w:p>
+        </w:tc>
+        <w:tc>
+          <w:tcPr>
+            <w:tcW w:w="1203" w:type="dxa"/>
+          </w:tcPr>
+          <w:p>
+            <w:pPr>
+              <w:rPr>
+                <w:rFonts w:eastAsiaTheme="minorEastAsia"/>
+              </w:rPr>
+            </w:pPr>
+            <w:r>
+              <w:rPr>
+                <w:rFonts w:eastAsiaTheme="minorEastAsia"/>
+              </w:rPr>
+              <w:t>Getrennt</w:t>
+            </w:r>
+          </w:p>
+        </w:tc>
+        <w:tc>
+          <w:tcPr>
+            <w:tcW w:w="818" w:type="dxa"/>
+          </w:tcPr>
+          <w:p>
+            <w:pPr>
+              <w:rPr>
+                <w:rFonts w:eastAsiaTheme="minorEastAsia"/>
+              </w:rPr>
+            </w:pPr>
+            <w:r>
+              <w:rPr>
+                <w:rFonts w:eastAsiaTheme="minorEastAsia"/>
+              </w:rPr>
+              <w:t>…</w:t>
+            </w:r>
+          </w:p>
+        </w:tc>
+      </w:tr>
+      <w:tr>
+        <w:tc>
+          <w:tcPr>
+            <w:tcW w:w="675" w:type="dxa"/>
+          </w:tcPr>
+          <w:p>
+            <w:pPr>
+              <w:rPr>
+                <w:rFonts w:eastAsiaTheme="minorEastAsia"/>
+              </w:rPr>
+            </w:pPr>
+            <w:r>
+              <w:rPr>
+                <w:rFonts w:eastAsiaTheme="minorEastAsia"/>
+              </w:rPr>
+              <w:t>D</w:t>
+            </w:r>
+          </w:p>
+        </w:tc>
+        <w:tc>
+          <w:tcPr>
+            <w:tcW w:w="1276" w:type="dxa"/>
+          </w:tcPr>
+          <w:p>
+            <w:pPr>
+              <w:rPr>
+                <w:rFonts w:eastAsiaTheme="minorEastAsia"/>
+              </w:rPr>
+            </w:pPr>
+            <w:r>
+              <w:rPr>
+                <w:rFonts w:eastAsiaTheme="minorEastAsia"/>
+              </w:rPr>
+              <w:t>Getrennt</w:t>
+            </w:r>
+          </w:p>
+        </w:tc>
+        <w:tc>
+          <w:tcPr>
+            <w:tcW w:w="1203" w:type="dxa"/>
+          </w:tcPr>
+          <w:p>
+            <w:pPr>
+              <w:rPr>
+                <w:rFonts w:eastAsiaTheme="minorEastAsia"/>
+              </w:rPr>
+            </w:pPr>
+            <w:r>
+              <w:rPr>
+                <w:rFonts w:eastAsiaTheme="minorEastAsia"/>
+              </w:rPr>
+              <w:t>Getrennt</w:t>
+            </w:r>
+          </w:p>
+        </w:tc>
+        <w:tc>
+          <w:tcPr>
+            <w:tcW w:w="818" w:type="dxa"/>
+          </w:tcPr>
+          <w:p>
+            <w:pPr>
+              <w:rPr>
+                <w:rFonts w:eastAsiaTheme="minorEastAsia"/>
+              </w:rPr>
+            </w:pPr>
+            <w:r>
+              <w:rPr>
+                <w:rFonts w:eastAsiaTheme="minorEastAsia"/>
+              </w:rPr>
+              <w:t>…</w:t>
+            </w:r>
+          </w:p>
+        </w:tc>
+      </w:tr>
+    </w:tbl>
+    <w:p>
+      <w:pPr>
+        <w:rPr>
+          <w:rFonts w:eastAsiaTheme="minorEastAsia"/>
+        </w:rPr>
+      </w:pPr>
+    </w:p>
+    <w:p>
+      <w:pPr>
+        <w:rPr>
+          <w:rFonts w:eastAsiaTheme="minorEastAsia"/>
+        </w:rPr>
+      </w:pPr>
+      <w:r>
+        <w:rPr>
+          <w:rFonts w:eastAsiaTheme="minorEastAsia"/>
+        </w:rPr>
+        <w:t>RI=(A+D)/(A+B+C+D)</w:t>
+      </w:r>
+      <w:r>
+        <w:rPr>
+          <w:rFonts w:eastAsiaTheme="minorEastAsia"/>
+        </w:rPr>
+        <w:br/>
+        <w:t>0&lt;=RI&lt;=1</w:t>
+      </w:r>
+      <w:r>
+        <w:rPr>
+          <w:rFonts w:eastAsiaTheme="minorEastAsia"/>
+        </w:rPr>
+        <w:br/>
+      </w:r>
+      <w:r>
+        <w:rPr>
+          <w:rFonts w:eastAsiaTheme="minorEastAsia"/>
+        </w:rPr>
+        <w:lastRenderedPageBreak/>
+        <w:t>RI=0 =&gt; keine Übereinstimmungen</w:t>
+      </w:r>
+      <w:r>
+        <w:rPr>
+          <w:rFonts w:eastAsiaTheme="minorEastAsia"/>
+        </w:rPr>
+        <w:br/>
+        <w:t>RI=1 =&gt; komplette Übereinstimmung</w:t>
+      </w:r>
+    </w:p>
+    <w:p>
+      <w:pPr>
+        <w:rPr>
+          <w:rFonts w:eastAsiaTheme="minorEastAsia"/>
+        </w:rPr>
+      </w:pPr>
+    </w:p>
+    <w:p>
+      <w:pPr>
+        <w:rPr>
+          <w:rFonts w:eastAsiaTheme="minorEastAsia"/>
+          <w:u w:val="single"/>
+        </w:rPr>
+      </w:pPr>
+      <w:r>
+        <w:rPr>
+          <w:rFonts w:eastAsiaTheme="minorEastAsia"/>
+          <w:u w:val="single"/>
+        </w:rPr>
+        <w:t>Kappa Index</w:t>
+      </w:r>
+    </w:p>
+    <w:p>
+      <w:pPr>
+        <w:pStyle w:val="Listenabsatz"/>
+        <w:numPr>
+          <w:ilvl w:val="0"/>
+          <w:numId w:val="10"/>
+        </w:numPr>
+        <w:rPr>
+          <w:rFonts w:eastAsiaTheme="minorEastAsia"/>
+        </w:rPr>
+      </w:pPr>
+      <w:r>
+        <w:rPr>
+          <w:rFonts w:eastAsiaTheme="minorEastAsia"/>
+        </w:rPr>
+        <w:t>Statistisches Maß, misst Übereinstimmungen zwischen 2 oder mehr Klassifikationen</w:t>
+      </w:r>
+    </w:p>
+    <w:p>
+      <w:pPr>
+        <w:pStyle w:val="Listenabsatz"/>
+        <w:numPr>
+          <w:ilvl w:val="0"/>
+          <w:numId w:val="10"/>
+        </w:numPr>
+        <w:rPr>
+          <w:rFonts w:eastAsiaTheme="minorEastAsia"/>
+        </w:rPr>
+      </w:pPr>
+      <w:r>
+        <w:rPr>
+          <w:rFonts w:eastAsiaTheme="minorEastAsia"/>
+        </w:rPr>
+        <w:t>Unter bestimmten Voraussetzungen auch zur Clusterevaluierung einsetzbar:</w:t>
+      </w:r>
+    </w:p>
+    <w:p>
+      <w:pPr>
+        <w:pStyle w:val="Listenabsatz"/>
+        <w:numPr>
+          <w:ilvl w:val="1"/>
+          <w:numId w:val="10"/>
+        </w:numPr>
+        <w:rPr>
+          <w:rFonts w:eastAsiaTheme="minorEastAsia"/>
+        </w:rPr>
+      </w:pPr>
+      <w:r>
+        <w:rPr>
+          <w:rFonts w:eastAsiaTheme="minorEastAsia"/>
+        </w:rPr>
+        <w:t>Cluster müssen eindeutig identifizierbar und zuordenbar sein</w:t>
+      </w:r>
+    </w:p>
+    <w:p>
+      <w:pPr>
+        <w:pStyle w:val="Listenabsatz"/>
+        <w:numPr>
+          <w:ilvl w:val="1"/>
+          <w:numId w:val="10"/>
+        </w:numPr>
+        <w:rPr>
+          <w:rFonts w:eastAsiaTheme="minorEastAsia"/>
+        </w:rPr>
+      </w:pPr>
+      <w:r>
+        <w:rPr>
+          <w:rFonts w:eastAsiaTheme="minorEastAsia"/>
+        </w:rPr>
+        <w:t>Anzahl der Cluster muss übereinstimmen</w:t>
+      </w:r>
+    </w:p>
+    <w:p>
+      <w:pPr>
+        <w:rPr>
+          <w:rFonts w:eastAsiaTheme="minorEastAsia"/>
+        </w:rPr>
+      </w:pPr>
+      <w:r>
+        <w:rPr>
+          <w:rFonts w:eastAsiaTheme="minorEastAsia"/>
+        </w:rPr>
+        <w:t>K=(Fehler durch Algorithmus)/(Fehler durch vollständige zufällige Übereinstimmung)</w:t>
+      </w:r>
+    </w:p>
+    <w:p>
+      <w:pPr>
+        <w:rPr>
+          <w:rFonts w:eastAsiaTheme="minorEastAsia"/>
+        </w:rPr>
+      </w:pPr>
+      <w:r>
+        <w:rPr>
+          <w:rFonts w:eastAsiaTheme="minorEastAsia"/>
+        </w:rPr>
+        <w:t>K in[-1,1]</w:t>
+      </w:r>
+      <w:r>
+        <w:rPr>
+          <w:rFonts w:eastAsiaTheme="minorEastAsia"/>
+        </w:rPr>
+        <w:br/>
+        <w:t>K&lt;0 =&gt; Schlechte Übereinstimmung</w:t>
+      </w:r>
+      <w:r>
+        <w:rPr>
+          <w:rFonts w:eastAsiaTheme="minorEastAsia"/>
+        </w:rPr>
+        <w:br/>
+        <w:t>0,8&lt;=K&lt;=1 =&gt; (fast) perfekte Übereinstimmung</w:t>
+      </w:r>
+    </w:p>
+    <w:p>
+      <w:r>
+        <w:br w:type="page"/>
+      </w:r>
+    </w:p>
+    <w:p>
+      <w:pPr>
+        <w:rPr>
+          <w:rFonts w:eastAsiaTheme="minorEastAsia"/>
+        </w:rPr>
+      </w:pPr>
+      <w:proofErr w:type="spellStart"/>
+      <w:r>
+        <w:rPr>
+          <w:rFonts w:eastAsiaTheme="minorEastAsia"/>
+        </w:rPr>
+        <w:lastRenderedPageBreak/>
+        <w:t>Machine</w:t>
+      </w:r>
+      <w:proofErr w:type="spellEnd"/>
+      <w:r>
+        <w:rPr>
+          <w:rFonts w:eastAsiaTheme="minorEastAsia"/>
+        </w:rPr>
+        <w:t xml:space="preserve"> Learning</w:t>
+      </w:r>
+    </w:p>
+    <w:tbl>
+      <w:tblPr>
+        <w:tblStyle w:val="Tabellenraster"/>
+        <w:tblW w:w="0" w:type="auto"/>
+        <w:tblLook w:val="04A0" w:firstRow="1" w:lastRow="0" w:firstColumn="1" w:lastColumn="0" w:noHBand="0" w:noVBand="1"/>
+      </w:tblPr>
+      <w:tblGrid>
+        <w:gridCol w:w="3070"/>
+        <w:gridCol w:w="3071"/>
+        <w:gridCol w:w="3071"/>
+      </w:tblGrid>
+      <w:tr>
+        <w:tc>
+          <w:tcPr>
+            <w:tcW w:w="3070" w:type="dxa"/>
+          </w:tcPr>
+          <w:p>
+            <w:pPr>
+              <w:rPr>
+                <w:rFonts w:eastAsiaTheme="minorEastAsia"/>
+              </w:rPr>
+            </w:pPr>
+            <w:proofErr w:type="spellStart"/>
+            <w:r>
+              <w:rPr>
+                <w:rFonts w:eastAsiaTheme="minorEastAsia"/>
+              </w:rPr>
+              <w:t>Unüberwacht</w:t>
+            </w:r>
+            <w:proofErr w:type="spellEnd"/>
+          </w:p>
+        </w:tc>
+        <w:tc>
+          <w:tcPr>
+            <w:tcW w:w="3071" w:type="dxa"/>
+          </w:tcPr>
+          <w:p>
+            <w:pPr>
+              <w:rPr>
+                <w:rFonts w:eastAsiaTheme="minorEastAsia"/>
+              </w:rPr>
+            </w:pPr>
+            <w:r>
+              <w:rPr>
+                <w:rFonts w:eastAsiaTheme="minorEastAsia"/>
+              </w:rPr>
+              <w:t>Überwacht</w:t>
+            </w:r>
+          </w:p>
+        </w:tc>
+        <w:tc>
+          <w:tcPr>
+            <w:tcW w:w="3071" w:type="dxa"/>
+          </w:tcPr>
+          <w:p>
+            <w:pPr>
+              <w:rPr>
+                <w:rFonts w:eastAsiaTheme="minorEastAsia"/>
+              </w:rPr>
+            </w:pPr>
+            <w:r>
+              <w:rPr>
+                <w:rFonts w:eastAsiaTheme="minorEastAsia"/>
+              </w:rPr>
+              <w:t>Reinforcement</w:t>
+            </w:r>
+          </w:p>
+        </w:tc>
+      </w:tr>
+      <w:tr>
+        <w:tc>
+          <w:tcPr>
+            <w:tcW w:w="3070" w:type="dxa"/>
+          </w:tcPr>
+          <w:p>
+            <w:pPr>
+              <w:rPr>
+                <w:rFonts w:eastAsiaTheme="minorEastAsia"/>
+              </w:rPr>
+            </w:pPr>
+            <w:r>
+              <w:rPr>
+                <w:rFonts w:eastAsiaTheme="minorEastAsia"/>
+              </w:rPr>
+              <w:t>k-</w:t>
+            </w:r>
+            <w:proofErr w:type="spellStart"/>
+            <w:r>
+              <w:rPr>
+                <w:rFonts w:eastAsiaTheme="minorEastAsia"/>
+              </w:rPr>
+              <w:t>means</w:t>
+            </w:r>
+            <w:proofErr w:type="spellEnd"/>
+            <w:r>
+              <w:rPr>
+                <w:rFonts w:eastAsiaTheme="minorEastAsia"/>
+              </w:rPr>
+              <w:t>, NG, SOM</w:t>
+            </w:r>
+          </w:p>
+        </w:tc>
+        <w:tc>
+          <w:tcPr>
+            <w:tcW w:w="3071" w:type="dxa"/>
+          </w:tcPr>
+          <w:p>
+            <w:pPr>
+              <w:rPr>
+                <w:rFonts w:eastAsiaTheme="minorEastAsia"/>
+              </w:rPr>
+            </w:pPr>
+            <w:proofErr w:type="spellStart"/>
+            <w:r>
+              <w:rPr>
+                <w:rFonts w:eastAsiaTheme="minorEastAsia"/>
+              </w:rPr>
+              <w:t>Multilayer</w:t>
+            </w:r>
+            <w:proofErr w:type="spellEnd"/>
+            <w:r>
+              <w:rPr>
+                <w:rFonts w:eastAsiaTheme="minorEastAsia"/>
+              </w:rPr>
+              <w:t xml:space="preserve"> </w:t>
+            </w:r>
+            <w:proofErr w:type="spellStart"/>
+            <w:r>
+              <w:rPr>
+                <w:rFonts w:eastAsiaTheme="minorEastAsia"/>
+              </w:rPr>
+              <w:t>Perceptron</w:t>
+            </w:r>
+            <w:proofErr w:type="spellEnd"/>
+          </w:p>
+        </w:tc>
+        <w:tc>
+          <w:tcPr>
+            <w:tcW w:w="3071" w:type="dxa"/>
+          </w:tcPr>
+          <w:p>
+            <w:pPr>
+              <w:rPr>
+                <w:rFonts w:eastAsiaTheme="minorEastAsia"/>
+              </w:rPr>
+            </w:pPr>
+          </w:p>
+        </w:tc>
+      </w:tr>
+      <w:tr>
+        <w:tc>
+          <w:tcPr>
+            <w:tcW w:w="3070" w:type="dxa"/>
+          </w:tcPr>
+          <w:p>
+            <w:pPr>
+              <w:rPr>
+                <w:rFonts w:eastAsiaTheme="minorEastAsia"/>
+              </w:rPr>
+            </w:pPr>
+            <w:r>
+              <w:rPr>
+                <w:rFonts w:eastAsiaTheme="minorEastAsia"/>
+              </w:rPr>
+              <w:t>Analysieren</w:t>
+            </w:r>
+          </w:p>
+          <w:p>
+            <w:pPr>
+              <w:rPr>
+                <w:rFonts w:eastAsiaTheme="minorEastAsia"/>
+              </w:rPr>
+            </w:pPr>
+            <w:r>
+              <w:rPr>
+                <w:rFonts w:eastAsiaTheme="minorEastAsia"/>
+              </w:rPr>
+              <w:t>Visualisieren</w:t>
+            </w:r>
+          </w:p>
+          <w:p>
+            <w:pPr>
+              <w:rPr>
+                <w:rFonts w:eastAsiaTheme="minorEastAsia"/>
+              </w:rPr>
+            </w:pPr>
+            <w:r>
+              <w:rPr>
+                <w:rFonts w:eastAsiaTheme="minorEastAsia"/>
+              </w:rPr>
+              <w:t>Clustern</w:t>
+            </w:r>
+          </w:p>
+        </w:tc>
+        <w:tc>
+          <w:tcPr>
+            <w:tcW w:w="3071" w:type="dxa"/>
+          </w:tcPr>
+          <w:p>
+            <w:pPr>
+              <w:rPr>
+                <w:rFonts w:eastAsiaTheme="minorEastAsia"/>
+              </w:rPr>
+            </w:pPr>
+            <w:r>
+              <w:rPr>
+                <w:rFonts w:eastAsiaTheme="minorEastAsia"/>
+              </w:rPr>
+              <w:t>Klassifikation</w:t>
+            </w:r>
+          </w:p>
+          <w:p>
+            <w:pPr>
+              <w:rPr>
+                <w:rFonts w:eastAsiaTheme="minorEastAsia"/>
+              </w:rPr>
+            </w:pPr>
+            <w:r>
+              <w:rPr>
+                <w:rFonts w:eastAsiaTheme="minorEastAsia"/>
+              </w:rPr>
+              <w:t>Regression</w:t>
+            </w:r>
+          </w:p>
+        </w:tc>
+        <w:tc>
+          <w:tcPr>
+            <w:tcW w:w="3071" w:type="dxa"/>
+          </w:tcPr>
+          <w:p>
+            <w:pPr>
+              <w:rPr>
+                <w:rFonts w:eastAsiaTheme="minorEastAsia"/>
+              </w:rPr>
+            </w:pPr>
+          </w:p>
+        </w:tc>
+      </w:tr>
+    </w:tbl>
+    <w:p>
+      <w:pPr>
+        <w:rPr>
+          <w:rFonts w:eastAsiaTheme="minorEastAsia"/>
+        </w:rPr>
+      </w:pPr>
+    </w:p>
+    <w:p>
+      <w:pPr>
+        <w:pStyle w:val="berschrift1"/>
+        <w:rPr>
+          <w:rFonts w:eastAsiaTheme="minorEastAsia"/>
+        </w:rPr>
+      </w:pPr>
+      <w:r>
+        <w:rPr>
+          <w:rFonts w:eastAsiaTheme="minorEastAsia"/>
+        </w:rPr>
+        <w:t>Klassifikation</w:t>
+      </w:r>
+    </w:p>
+    <w:p>
+      <w:r>
+        <w:t>Teilung der Datenmenge:</w:t>
+      </w:r>
+      <w:r>
+        <w:br/>
+      </w:r>
+    </w:p>
+    <w:tbl>
+      <w:tblPr>
+        <w:tblStyle w:val="Tabellenraster"/>
+        <w:tblW w:w="0" w:type="auto"/>
+        <w:tblLook w:val="04A0" w:firstRow="1" w:lastRow="0" w:firstColumn="1" w:lastColumn="0" w:noHBand="0" w:noVBand="1"/>
+      </w:tblPr>
+      <w:tblGrid>
+        <w:gridCol w:w="3070"/>
+        <w:gridCol w:w="3071"/>
+        <w:gridCol w:w="3071"/>
+      </w:tblGrid>
+      <w:tr>
+        <w:tc>
+          <w:tcPr>
+            <w:tcW w:w="3070" w:type="dxa"/>
+          </w:tcPr>
+          <w:p>
+            <w:r>
+              <w:t>Training</w:t>
+            </w:r>
+          </w:p>
+        </w:tc>
+        <w:tc>
+          <w:tcPr>
+            <w:tcW w:w="3071" w:type="dxa"/>
+          </w:tcPr>
+          <w:p>
+            <w:r>
+              <w:t>Test</w:t>
+            </w:r>
+          </w:p>
+        </w:tc>
+        <w:tc>
+          <w:tcPr>
+            <w:tcW w:w="3071" w:type="dxa"/>
+          </w:tcPr>
+          <w:p>
+            <w:r>
+              <w:t>Validierung</w:t>
+            </w:r>
+          </w:p>
+        </w:tc>
+      </w:tr>
+      <w:tr>
+        <w:tc>
+          <w:tcPr>
+            <w:tcW w:w="3070" w:type="dxa"/>
+          </w:tcPr>
+          <w:p>
+            <w:r>
+              <w:t>Erstellen des Modells</w:t>
+            </w:r>
+          </w:p>
+        </w:tc>
+        <w:tc>
+          <w:tcPr>
+            <w:tcW w:w="3071" w:type="dxa"/>
+          </w:tcPr>
+          <w:p>
+            <w:r>
+              <w:t>Ermitteln der besten Parameter</w:t>
+            </w:r>
+            <w:r>
+              <w:t xml:space="preserve"> (werden nicht optimiert)</w:t>
+            </w:r>
+            <w:bookmarkStart w:id="0" w:name="_GoBack"/>
+            <w:bookmarkEnd w:id="0"/>
+          </w:p>
+        </w:tc>
+        <w:tc>
+          <w:tcPr>
+            <w:tcW w:w="3071" w:type="dxa"/>
+          </w:tcPr>
+          <w:p>
+            <w:r>
+              <w:t>Evaluation des Modells</w:t>
+            </w:r>
+          </w:p>
+        </w:tc>
+      </w:tr>
+    </w:tbl>
+    <w:p/>
+    <w:p>
+      <w:r>
+        <w:t>n-fache Kreuzvalidierung:</w:t>
+      </w:r>
+      <w:r>
+        <w:br/>
+        <w:t>Zerlegung in n gleich große, disjunkte Teilmengen.</w:t>
+      </w:r>
+      <w:r>
+        <w:br/>
+        <w:t xml:space="preserve">Jede Teilmenge </w:t>
+      </w:r>
+      <w:proofErr w:type="gramStart"/>
+      <w:r>
+        <w:t>1 mal</w:t>
+      </w:r>
+      <w:proofErr w:type="gramEnd"/>
+      <w:r>
+        <w:t xml:space="preserve"> für Test, den Rest für Training </w:t>
       </w:r>
     </w:p>
     <w:sectPr>
@@ -3422,6 +6106,119 @@
     </w:lvl>
   </w:abstractNum>
   <w:abstractNum w:abstractNumId="2">
+    <w:nsid w:val="2B7B3AF4"/>
+    <w:multiLevelType w:val="hybridMultilevel"/>
+    <w:tmpl w:val="E2380B50"/>
+    <w:lvl w:ilvl="0" w:tplc="04070001">
+      <w:start w:val="1"/>
+      <w:numFmt w:val="bullet"/>
+      <w:lvlText w:val=""/>
+      <w:lvlJc w:val="left"/>
+      <w:pPr>
+        <w:ind w:left="720" w:hanging="360"/>
+      </w:pPr>
+      <w:rPr>
+        <w:rFonts w:ascii="Symbol" w:hAnsi="Symbol" w:hint="default"/>
+      </w:rPr>
+    </w:lvl>
+    <w:lvl w:ilvl="1" w:tplc="04070003" w:tentative="1">
+      <w:start w:val="1"/>
+      <w:numFmt w:val="bullet"/>
+      <w:lvlText w:val="o"/>
+      <w:lvlJc w:val="left"/>
+      <w:pPr>
+        <w:ind w:left="1440" w:hanging="360"/>
+      </w:pPr>
+      <w:rPr>
+        <w:rFonts w:ascii="Courier New" w:hAnsi="Courier New" w:cs="Courier New" w:hint="default"/>
+      </w:rPr>
+    </w:lvl>
+    <w:lvl w:ilvl="2" w:tplc="04070005" w:tentative="1">
+      <w:start w:val="1"/>
+      <w:numFmt w:val="bullet"/>
+      <w:lvlText w:val=""/>
+      <w:lvlJc w:val="left"/>
+      <w:pPr>
+        <w:ind w:left="2160" w:hanging="360"/>
+      </w:pPr>
+      <w:rPr>
+        <w:rFonts w:ascii="Wingdings" w:hAnsi="Wingdings" w:hint="default"/>
+      </w:rPr>
+    </w:lvl>
+    <w:lvl w:ilvl="3" w:tplc="04070001" w:tentative="1">
+      <w:start w:val="1"/>
+      <w:numFmt w:val="bullet"/>
+      <w:lvlText w:val=""/>
+      <w:lvlJc w:val="left"/>
+      <w:pPr>
+        <w:ind w:left="2880" w:hanging="360"/>
+      </w:pPr>
+      <w:rPr>
+        <w:rFonts w:ascii="Symbol" w:hAnsi="Symbol" w:hint="default"/>
+      </w:rPr>
+    </w:lvl>
+    <w:lvl w:ilvl="4" w:tplc="04070003" w:tentative="1">
+      <w:start w:val="1"/>
+      <w:numFmt w:val="bullet"/>
+      <w:lvlText w:val="o"/>
+      <w:lvlJc w:val="left"/>
+      <w:pPr>
+        <w:ind w:left="3600" w:hanging="360"/>
+      </w:pPr>
+      <w:rPr>
+        <w:rFonts w:ascii="Courier New" w:hAnsi="Courier New" w:cs="Courier New" w:hint="default"/>
+      </w:rPr>
+    </w:lvl>
+    <w:lvl w:ilvl="5" w:tplc="04070005" w:tentative="1">
+      <w:start w:val="1"/>
+      <w:numFmt w:val="bullet"/>
+      <w:lvlText w:val=""/>
+      <w:lvlJc w:val="left"/>
+      <w:pPr>
+        <w:ind w:left="4320" w:hanging="360"/>
+      </w:pPr>
+      <w:rPr>
+        <w:rFonts w:ascii="Wingdings" w:hAnsi="Wingdings" w:hint="default"/>
+      </w:rPr>
+    </w:lvl>
+    <w:lvl w:ilvl="6" w:tplc="04070001" w:tentative="1">
+      <w:start w:val="1"/>
+      <w:numFmt w:val="bullet"/>
+      <w:lvlText w:val=""/>
+      <w:lvlJc w:val="left"/>
+      <w:pPr>
+        <w:ind w:left="5040" w:hanging="360"/>
+      </w:pPr>
+      <w:rPr>
+        <w:rFonts w:ascii="Symbol" w:hAnsi="Symbol" w:hint="default"/>
+      </w:rPr>
+    </w:lvl>
+    <w:lvl w:ilvl="7" w:tplc="04070003" w:tentative="1">
+      <w:start w:val="1"/>
+      <w:numFmt w:val="bullet"/>
+      <w:lvlText w:val="o"/>
+      <w:lvlJc w:val="left"/>
+      <w:pPr>
+        <w:ind w:left="5760" w:hanging="360"/>
+      </w:pPr>
+      <w:rPr>
+        <w:rFonts w:ascii="Courier New" w:hAnsi="Courier New" w:cs="Courier New" w:hint="default"/>
+      </w:rPr>
+    </w:lvl>
+    <w:lvl w:ilvl="8" w:tplc="04070005" w:tentative="1">
+      <w:start w:val="1"/>
+      <w:numFmt w:val="bullet"/>
+      <w:lvlText w:val=""/>
+      <w:lvlJc w:val="left"/>
+      <w:pPr>
+        <w:ind w:left="6480" w:hanging="360"/>
+      </w:pPr>
+      <w:rPr>
+        <w:rFonts w:ascii="Wingdings" w:hAnsi="Wingdings" w:hint="default"/>
+      </w:rPr>
+    </w:lvl>
+  </w:abstractNum>
+  <w:abstractNum w:abstractNumId="3">
     <w:nsid w:val="403A298E"/>
     <w:multiLevelType w:val="hybridMultilevel"/>
     <w:tmpl w:val="DB70F92A"/>
@@ -3534,7 +6331,120 @@
       </w:rPr>
     </w:lvl>
   </w:abstractNum>
-  <w:abstractNum w:abstractNumId="3">
+  <w:abstractNum w:abstractNumId="4">
+    <w:nsid w:val="59E60E89"/>
+    <w:multiLevelType w:val="hybridMultilevel"/>
+    <w:tmpl w:val="A7BEC3B6"/>
+    <w:lvl w:ilvl="0" w:tplc="04070001">
+      <w:start w:val="1"/>
+      <w:numFmt w:val="bullet"/>
+      <w:lvlText w:val=""/>
+      <w:lvlJc w:val="left"/>
+      <w:pPr>
+        <w:ind w:left="720" w:hanging="360"/>
+      </w:pPr>
+      <w:rPr>
+        <w:rFonts w:ascii="Symbol" w:hAnsi="Symbol" w:hint="default"/>
+      </w:rPr>
+    </w:lvl>
+    <w:lvl w:ilvl="1" w:tplc="04070003" w:tentative="1">
+      <w:start w:val="1"/>
+      <w:numFmt w:val="bullet"/>
+      <w:lvlText w:val="o"/>
+      <w:lvlJc w:val="left"/>
+      <w:pPr>
+        <w:ind w:left="1440" w:hanging="360"/>
+      </w:pPr>
+      <w:rPr>
+        <w:rFonts w:ascii="Courier New" w:hAnsi="Courier New" w:cs="Courier New" w:hint="default"/>
+      </w:rPr>
+    </w:lvl>
+    <w:lvl w:ilvl="2" w:tplc="04070005" w:tentative="1">
+      <w:start w:val="1"/>
+      <w:numFmt w:val="bullet"/>
+      <w:lvlText w:val=""/>
+      <w:lvlJc w:val="left"/>
+      <w:pPr>
+        <w:ind w:left="2160" w:hanging="360"/>
+      </w:pPr>
+      <w:rPr>
+        <w:rFonts w:ascii="Wingdings" w:hAnsi="Wingdings" w:hint="default"/>
+      </w:rPr>
+    </w:lvl>
+    <w:lvl w:ilvl="3" w:tplc="04070001" w:tentative="1">
+      <w:start w:val="1"/>
+      <w:numFmt w:val="bullet"/>
+      <w:lvlText w:val=""/>
+      <w:lvlJc w:val="left"/>
+      <w:pPr>
+        <w:ind w:left="2880" w:hanging="360"/>
+      </w:pPr>
+      <w:rPr>
+        <w:rFonts w:ascii="Symbol" w:hAnsi="Symbol" w:hint="default"/>
+      </w:rPr>
+    </w:lvl>
+    <w:lvl w:ilvl="4" w:tplc="04070003" w:tentative="1">
+      <w:start w:val="1"/>
+      <w:numFmt w:val="bullet"/>
+      <w:lvlText w:val="o"/>
+      <w:lvlJc w:val="left"/>
+      <w:pPr>
+        <w:ind w:left="3600" w:hanging="360"/>
+      </w:pPr>
+      <w:rPr>
+        <w:rFonts w:ascii="Courier New" w:hAnsi="Courier New" w:cs="Courier New" w:hint="default"/>
+      </w:rPr>
+    </w:lvl>
+    <w:lvl w:ilvl="5" w:tplc="04070005" w:tentative="1">
+      <w:start w:val="1"/>
+      <w:numFmt w:val="bullet"/>
+      <w:lvlText w:val=""/>
+      <w:lvlJc w:val="left"/>
+      <w:pPr>
+        <w:ind w:left="4320" w:hanging="360"/>
+      </w:pPr>
+      <w:rPr>
+        <w:rFonts w:ascii="Wingdings" w:hAnsi="Wingdings" w:hint="default"/>
+      </w:rPr>
+    </w:lvl>
+    <w:lvl w:ilvl="6" w:tplc="04070001" w:tentative="1">
+      <w:start w:val="1"/>
+      <w:numFmt w:val="bullet"/>
+      <w:lvlText w:val=""/>
+      <w:lvlJc w:val="left"/>
+      <w:pPr>
+        <w:ind w:left="5040" w:hanging="360"/>
+      </w:pPr>
+      <w:rPr>
+        <w:rFonts w:ascii="Symbol" w:hAnsi="Symbol" w:hint="default"/>
+      </w:rPr>
+    </w:lvl>
+    <w:lvl w:ilvl="7" w:tplc="04070003" w:tentative="1">
+      <w:start w:val="1"/>
+      <w:numFmt w:val="bullet"/>
+      <w:lvlText w:val="o"/>
+      <w:lvlJc w:val="left"/>
+      <w:pPr>
+        <w:ind w:left="5760" w:hanging="360"/>
+      </w:pPr>
+      <w:rPr>
+        <w:rFonts w:ascii="Courier New" w:hAnsi="Courier New" w:cs="Courier New" w:hint="default"/>
+      </w:rPr>
+    </w:lvl>
+    <w:lvl w:ilvl="8" w:tplc="04070005" w:tentative="1">
+      <w:start w:val="1"/>
+      <w:numFmt w:val="bullet"/>
+      <w:lvlText w:val=""/>
+      <w:lvlJc w:val="left"/>
+      <w:pPr>
+        <w:ind w:left="6480" w:hanging="360"/>
+      </w:pPr>
+      <w:rPr>
+        <w:rFonts w:ascii="Wingdings" w:hAnsi="Wingdings" w:hint="default"/>
+      </w:rPr>
+    </w:lvl>
+  </w:abstractNum>
+  <w:abstractNum w:abstractNumId="5">
     <w:nsid w:val="5B6610C7"/>
     <w:multiLevelType w:val="hybridMultilevel"/>
     <w:tmpl w:val="95CC2042"/>
@@ -3647,7 +6557,233 @@
       </w:rPr>
     </w:lvl>
   </w:abstractNum>
-  <w:abstractNum w:abstractNumId="4">
+  <w:abstractNum w:abstractNumId="6">
+    <w:nsid w:val="5E621C33"/>
+    <w:multiLevelType w:val="hybridMultilevel"/>
+    <w:tmpl w:val="03B69768"/>
+    <w:lvl w:ilvl="0" w:tplc="04070001">
+      <w:start w:val="1"/>
+      <w:numFmt w:val="bullet"/>
+      <w:lvlText w:val=""/>
+      <w:lvlJc w:val="left"/>
+      <w:pPr>
+        <w:ind w:left="720" w:hanging="360"/>
+      </w:pPr>
+      <w:rPr>
+        <w:rFonts w:ascii="Symbol" w:hAnsi="Symbol" w:hint="default"/>
+      </w:rPr>
+    </w:lvl>
+    <w:lvl w:ilvl="1" w:tplc="04070003" w:tentative="1">
+      <w:start w:val="1"/>
+      <w:numFmt w:val="bullet"/>
+      <w:lvlText w:val="o"/>
+      <w:lvlJc w:val="left"/>
+      <w:pPr>
+        <w:ind w:left="1440" w:hanging="360"/>
+      </w:pPr>
+      <w:rPr>
+        <w:rFonts w:ascii="Courier New" w:hAnsi="Courier New" w:cs="Courier New" w:hint="default"/>
+      </w:rPr>
+    </w:lvl>
+    <w:lvl w:ilvl="2" w:tplc="04070005" w:tentative="1">
+      <w:start w:val="1"/>
+      <w:numFmt w:val="bullet"/>
+      <w:lvlText w:val=""/>
+      <w:lvlJc w:val="left"/>
+      <w:pPr>
+        <w:ind w:left="2160" w:hanging="360"/>
+      </w:pPr>
+      <w:rPr>
+        <w:rFonts w:ascii="Wingdings" w:hAnsi="Wingdings" w:hint="default"/>
+      </w:rPr>
+    </w:lvl>
+    <w:lvl w:ilvl="3" w:tplc="04070001" w:tentative="1">
+      <w:start w:val="1"/>
+      <w:numFmt w:val="bullet"/>
+      <w:lvlText w:val=""/>
+      <w:lvlJc w:val="left"/>
+      <w:pPr>
+        <w:ind w:left="2880" w:hanging="360"/>
+      </w:pPr>
+      <w:rPr>
+        <w:rFonts w:ascii="Symbol" w:hAnsi="Symbol" w:hint="default"/>
+      </w:rPr>
+    </w:lvl>
+    <w:lvl w:ilvl="4" w:tplc="04070003" w:tentative="1">
+      <w:start w:val="1"/>
+      <w:numFmt w:val="bullet"/>
+      <w:lvlText w:val="o"/>
+      <w:lvlJc w:val="left"/>
+      <w:pPr>
+        <w:ind w:left="3600" w:hanging="360"/>
+      </w:pPr>
+      <w:rPr>
+        <w:rFonts w:ascii="Courier New" w:hAnsi="Courier New" w:cs="Courier New" w:hint="default"/>
+      </w:rPr>
+    </w:lvl>
+    <w:lvl w:ilvl="5" w:tplc="04070005" w:tentative="1">
+      <w:start w:val="1"/>
+      <w:numFmt w:val="bullet"/>
+      <w:lvlText w:val=""/>
+      <w:lvlJc w:val="left"/>
+      <w:pPr>
+        <w:ind w:left="4320" w:hanging="360"/>
+      </w:pPr>
+      <w:rPr>
+        <w:rFonts w:ascii="Wingdings" w:hAnsi="Wingdings" w:hint="default"/>
+      </w:rPr>
+    </w:lvl>
+    <w:lvl w:ilvl="6" w:tplc="04070001" w:tentative="1">
+      <w:start w:val="1"/>
+      <w:numFmt w:val="bullet"/>
+      <w:lvlText w:val=""/>
+      <w:lvlJc w:val="left"/>
+      <w:pPr>
+        <w:ind w:left="5040" w:hanging="360"/>
+      </w:pPr>
+      <w:rPr>
+        <w:rFonts w:ascii="Symbol" w:hAnsi="Symbol" w:hint="default"/>
+      </w:rPr>
+    </w:lvl>
+    <w:lvl w:ilvl="7" w:tplc="04070003" w:tentative="1">
+      <w:start w:val="1"/>
+      <w:numFmt w:val="bullet"/>
+      <w:lvlText w:val="o"/>
+      <w:lvlJc w:val="left"/>
+      <w:pPr>
+        <w:ind w:left="5760" w:hanging="360"/>
+      </w:pPr>
+      <w:rPr>
+        <w:rFonts w:ascii="Courier New" w:hAnsi="Courier New" w:cs="Courier New" w:hint="default"/>
+      </w:rPr>
+    </w:lvl>
+    <w:lvl w:ilvl="8" w:tplc="04070005" w:tentative="1">
+      <w:start w:val="1"/>
+      <w:numFmt w:val="bullet"/>
+      <w:lvlText w:val=""/>
+      <w:lvlJc w:val="left"/>
+      <w:pPr>
+        <w:ind w:left="6480" w:hanging="360"/>
+      </w:pPr>
+      <w:rPr>
+        <w:rFonts w:ascii="Wingdings" w:hAnsi="Wingdings" w:hint="default"/>
+      </w:rPr>
+    </w:lvl>
+  </w:abstractNum>
+  <w:abstractNum w:abstractNumId="7">
+    <w:nsid w:val="77BB2195"/>
+    <w:multiLevelType w:val="hybridMultilevel"/>
+    <w:tmpl w:val="2508F34E"/>
+    <w:lvl w:ilvl="0" w:tplc="04070001">
+      <w:start w:val="1"/>
+      <w:numFmt w:val="bullet"/>
+      <w:lvlText w:val=""/>
+      <w:lvlJc w:val="left"/>
+      <w:pPr>
+        <w:ind w:left="720" w:hanging="360"/>
+      </w:pPr>
+      <w:rPr>
+        <w:rFonts w:ascii="Symbol" w:hAnsi="Symbol" w:hint="default"/>
+      </w:rPr>
+    </w:lvl>
+    <w:lvl w:ilvl="1" w:tplc="04070003">
+      <w:start w:val="1"/>
+      <w:numFmt w:val="bullet"/>
+      <w:lvlText w:val="o"/>
+      <w:lvlJc w:val="left"/>
+      <w:pPr>
+        <w:ind w:left="1440" w:hanging="360"/>
+      </w:pPr>
+      <w:rPr>
+        <w:rFonts w:ascii="Courier New" w:hAnsi="Courier New" w:cs="Courier New" w:hint="default"/>
+      </w:rPr>
+    </w:lvl>
+    <w:lvl w:ilvl="2" w:tplc="04070005" w:tentative="1">
+      <w:start w:val="1"/>
+      <w:numFmt w:val="bullet"/>
+      <w:lvlText w:val=""/>
+      <w:lvlJc w:val="left"/>
+      <w:pPr>
+        <w:ind w:left="2160" w:hanging="360"/>
+      </w:pPr>
+      <w:rPr>
+        <w:rFonts w:ascii="Wingdings" w:hAnsi="Wingdings" w:hint="default"/>
+      </w:rPr>
+    </w:lvl>
+    <w:lvl w:ilvl="3" w:tplc="04070001" w:tentative="1">
+      <w:start w:val="1"/>
+      <w:numFmt w:val="bullet"/>
+      <w:lvlText w:val=""/>
+      <w:lvlJc w:val="left"/>
+      <w:pPr>
+        <w:ind w:left="2880" w:hanging="360"/>
+      </w:pPr>
+      <w:rPr>
+        <w:rFonts w:ascii="Symbol" w:hAnsi="Symbol" w:hint="default"/>
+      </w:rPr>
+    </w:lvl>
+    <w:lvl w:ilvl="4" w:tplc="04070003" w:tentative="1">
+      <w:start w:val="1"/>
+      <w:numFmt w:val="bullet"/>
+      <w:lvlText w:val="o"/>
+      <w:lvlJc w:val="left"/>
+      <w:pPr>
+        <w:ind w:left="3600" w:hanging="360"/>
+      </w:pPr>
+      <w:rPr>
+        <w:rFonts w:ascii="Courier New" w:hAnsi="Courier New" w:cs="Courier New" w:hint="default"/>
+      </w:rPr>
+    </w:lvl>
+    <w:lvl w:ilvl="5" w:tplc="04070005" w:tentative="1">
+      <w:start w:val="1"/>
+      <w:numFmt w:val="bullet"/>
+      <w:lvlText w:val=""/>
+      <w:lvlJc w:val="left"/>
+      <w:pPr>
+        <w:ind w:left="4320" w:hanging="360"/>
+      </w:pPr>
+      <w:rPr>
+        <w:rFonts w:ascii="Wingdings" w:hAnsi="Wingdings" w:hint="default"/>
+      </w:rPr>
+    </w:lvl>
+    <w:lvl w:ilvl="6" w:tplc="04070001" w:tentative="1">
+      <w:start w:val="1"/>
+      <w:numFmt w:val="bullet"/>
+      <w:lvlText w:val=""/>
+      <w:lvlJc w:val="left"/>
+      <w:pPr>
+        <w:ind w:left="5040" w:hanging="360"/>
+      </w:pPr>
+      <w:rPr>
+        <w:rFonts w:ascii="Symbol" w:hAnsi="Symbol" w:hint="default"/>
+      </w:rPr>
+    </w:lvl>
+    <w:lvl w:ilvl="7" w:tplc="04070003" w:tentative="1">
+      <w:start w:val="1"/>
+      <w:numFmt w:val="bullet"/>
+      <w:lvlText w:val="o"/>
+      <w:lvlJc w:val="left"/>
+      <w:pPr>
+        <w:ind w:left="5760" w:hanging="360"/>
+      </w:pPr>
+      <w:rPr>
+        <w:rFonts w:ascii="Courier New" w:hAnsi="Courier New" w:cs="Courier New" w:hint="default"/>
+      </w:rPr>
+    </w:lvl>
+    <w:lvl w:ilvl="8" w:tplc="04070005" w:tentative="1">
+      <w:start w:val="1"/>
+      <w:numFmt w:val="bullet"/>
+      <w:lvlText w:val=""/>
+      <w:lvlJc w:val="left"/>
+      <w:pPr>
+        <w:ind w:left="6480" w:hanging="360"/>
+      </w:pPr>
+      <w:rPr>
+        <w:rFonts w:ascii="Wingdings" w:hAnsi="Wingdings" w:hint="default"/>
+      </w:rPr>
+    </w:lvl>
+  </w:abstractNum>
+  <w:abstractNum w:abstractNumId="8">
     <w:nsid w:val="7E2B06B5"/>
     <w:multiLevelType w:val="hybridMultilevel"/>
     <w:tmpl w:val="1D280E8C"/>
@@ -3760,7 +6896,7 @@
       </w:rPr>
     </w:lvl>
   </w:abstractNum>
-  <w:abstractNum w:abstractNumId="5">
+  <w:abstractNum w:abstractNumId="9">
     <w:nsid w:val="7F790A9C"/>
     <w:multiLevelType w:val="hybridMultilevel"/>
     <w:tmpl w:val="43BCDD94"/>
@@ -3877,19 +7013,31 @@
     <w:abstractNumId w:val="1"/>
   </w:num>
   <w:num w:numId="2">
-    <w:abstractNumId w:val="5"/>
+    <w:abstractNumId w:val="9"/>
   </w:num>
   <w:num w:numId="3">
     <w:abstractNumId w:val="0"/>
   </w:num>
   <w:num w:numId="4">
+    <w:abstractNumId w:val="5"/>
+  </w:num>
+  <w:num w:numId="5">
+    <w:abstractNumId w:val="8"/>
+  </w:num>
+  <w:num w:numId="6">
     <w:abstractNumId w:val="3"/>
   </w:num>
-  <w:num w:numId="5">
+  <w:num w:numId="7">
     <w:abstractNumId w:val="4"/>
   </w:num>
-  <w:num w:numId="6">
+  <w:num w:numId="8">
     <w:abstractNumId w:val="2"/>
+  </w:num>
+  <w:num w:numId="9">
+    <w:abstractNumId w:val="6"/>
+  </w:num>
+  <w:num w:numId="10">
+    <w:abstractNumId w:val="7"/>
   </w:num>
 </w:numbering>
 </file>
@@ -4244,6 +7392,25 @@
       <w:color w:val="4F81BD" w:themeColor="accent1"/>
     </w:rPr>
   </w:style>
+  <w:style w:type="table" w:styleId="Tabellenraster">
+    <w:name w:val="Table Grid"/>
+    <w:basedOn w:val="NormaleTabelle"/>
+    <w:uiPriority w:val="59"/>
+    <w:rsid w:val="003A387C"/>
+    <w:pPr>
+      <w:spacing w:after="0" w:line="240" w:lineRule="auto"/>
+    </w:pPr>
+    <w:tblPr>
+      <w:tblBorders>
+        <w:top w:val="single" w:sz="4" w:space="0" w:color="auto"/>
+        <w:left w:val="single" w:sz="4" w:space="0" w:color="auto"/>
+        <w:bottom w:val="single" w:sz="4" w:space="0" w:color="auto"/>
+        <w:right w:val="single" w:sz="4" w:space="0" w:color="auto"/>
+        <w:insideH w:val="single" w:sz="4" w:space="0" w:color="auto"/>
+        <w:insideV w:val="single" w:sz="4" w:space="0" w:color="auto"/>
+      </w:tblBorders>
+    </w:tblPr>
+  </w:style>
 </w:styles>
 </file>
 
@@ -4597,6 +7764,25 @@
       <w:color w:val="4F81BD" w:themeColor="accent1"/>
     </w:rPr>
   </w:style>
+  <w:style w:type="table" w:styleId="Tabellenraster">
+    <w:name w:val="Table Grid"/>
+    <w:basedOn w:val="NormaleTabelle"/>
+    <w:uiPriority w:val="59"/>
+    <w:rsid w:val="003A387C"/>
+    <w:pPr>
+      <w:spacing w:after="0" w:line="240" w:lineRule="auto"/>
+    </w:pPr>
+    <w:tblPr>
+      <w:tblBorders>
+        <w:top w:val="single" w:sz="4" w:space="0" w:color="auto"/>
+        <w:left w:val="single" w:sz="4" w:space="0" w:color="auto"/>
+        <w:bottom w:val="single" w:sz="4" w:space="0" w:color="auto"/>
+        <w:right w:val="single" w:sz="4" w:space="0" w:color="auto"/>
+        <w:insideH w:val="single" w:sz="4" w:space="0" w:color="auto"/>
+        <w:insideV w:val="single" w:sz="4" w:space="0" w:color="auto"/>
+      </w:tblBorders>
+    </w:tblPr>
+  </w:style>
 </w:styles>
 </file>
 

</xml_diff>